<commit_message>
Implementado servico AutoStart em segundo plano para acionar o alerta
</commit_message>
<xml_diff>
--- a/Documentacao/PROJETO AJUDE V2.docx
+++ b/Documentacao/PROJETO AJUDE V2.docx
@@ -2145,8 +2145,10 @@
         <w:rPr>
           <w:rFonts w:ascii="Arial Unicode MS" w:eastAsia="Arial Unicode MS" w:hAnsi="Arial Unicode MS" w:cs="Arial Unicode MS"/>
           <w:b/>
-          <w:sz w:val="24"/>
-          <w:szCs w:val="24"/>
+          <w:noProof/>
+          <w:sz w:val="24"/>
+          <w:szCs w:val="24"/>
+          <w:lang w:eastAsia="pt-BR"/>
         </w:rPr>
         <w:drawing>
           <wp:inline distT="0" distB="0" distL="0" distR="0" wp14:anchorId="765FDACE" wp14:editId="17A41AB0">
@@ -2361,16 +2363,7 @@
           <w:sz w:val="24"/>
           <w:szCs w:val="24"/>
         </w:rPr>
-        <w:t xml:space="preserve">Classe: </w:t>
-      </w:r>
-      <w:r>
-        <w:rPr>
-          <w:rFonts w:ascii="Arial Unicode MS" w:eastAsia="Arial Unicode MS" w:hAnsi="Arial Unicode MS" w:cs="Arial Unicode MS"/>
-          <w:b/>
-          <w:sz w:val="24"/>
-          <w:szCs w:val="24"/>
-        </w:rPr>
-        <w:t>Medicamento</w:t>
+        <w:t>Classe: Medicamento</w:t>
       </w:r>
     </w:p>
     <w:p>
@@ -2397,15 +2390,7 @@
           <w:sz w:val="24"/>
           <w:szCs w:val="24"/>
         </w:rPr>
-        <w:t xml:space="preserve">Essa classe </w:t>
-      </w:r>
-      <w:r>
-        <w:rPr>
-          <w:rFonts w:ascii="Arial Unicode MS" w:eastAsia="Arial Unicode MS" w:hAnsi="Arial Unicode MS" w:cs="Arial Unicode MS"/>
-          <w:sz w:val="24"/>
-          <w:szCs w:val="24"/>
-        </w:rPr>
-        <w:t>possibilitará o cadastro, controle e consulta de quaisquer medicações que o paciente faça utilização.</w:t>
+        <w:t>Essa classe possibilitará o cadastro, controle e consulta de quaisquer medicações que o paciente faça utilização.</w:t>
       </w:r>
     </w:p>
     <w:p>
@@ -2445,7 +2430,7 @@
           <w:sz w:val="24"/>
           <w:szCs w:val="24"/>
         </w:rPr>
-        <w:t>Usuário</w:t>
+        <w:t>Paciente</w:t>
       </w:r>
     </w:p>
     <w:p>
@@ -2472,7 +2457,7 @@
           <w:sz w:val="24"/>
           <w:szCs w:val="24"/>
         </w:rPr>
-        <w:t>Essa classe i</w:t>
+        <w:t xml:space="preserve">Essa classe ira manter os dados do </w:t>
       </w:r>
       <w:r>
         <w:rPr>
@@ -2480,7 +2465,15 @@
           <w:sz w:val="24"/>
           <w:szCs w:val="24"/>
         </w:rPr>
-        <w:t xml:space="preserve">ra manter os dados do utilizador, possibilitando que no ato do envio das mensagens a um cuidador, contato, seja possível identificar quem enviou de modo mais rápido. </w:t>
+        <w:t xml:space="preserve">Paciente </w:t>
+      </w:r>
+      <w:r>
+        <w:rPr>
+          <w:rFonts w:ascii="Arial Unicode MS" w:eastAsia="Arial Unicode MS" w:hAnsi="Arial Unicode MS" w:cs="Arial Unicode MS"/>
+          <w:sz w:val="24"/>
+          <w:szCs w:val="24"/>
+        </w:rPr>
+        <w:t xml:space="preserve">utilizador, possibilitando que no ato do envio das mensagens a um cuidador, contato, seja possível identificar quem enviou de modo mais rápido. </w:t>
       </w:r>
     </w:p>
     <w:p>
@@ -2540,15 +2533,7 @@
           <w:sz w:val="24"/>
           <w:szCs w:val="24"/>
         </w:rPr>
-        <w:t xml:space="preserve">Essa classe ira </w:t>
-      </w:r>
-      <w:r>
-        <w:rPr>
-          <w:rFonts w:ascii="Arial Unicode MS" w:eastAsia="Arial Unicode MS" w:hAnsi="Arial Unicode MS" w:cs="Arial Unicode MS"/>
-          <w:sz w:val="24"/>
-          <w:szCs w:val="24"/>
-        </w:rPr>
-        <w:t xml:space="preserve">cadastrar, listar e manter as principais informações referentes </w:t>
+        <w:t xml:space="preserve">Essa classe ira cadastrar, listar e manter as principais informações referentes </w:t>
       </w:r>
       <w:r>
         <w:rPr>
@@ -3365,7 +3350,7 @@
                                   <w:rPr>
                                     <w:sz w:val="28"/>
                                   </w:rPr>
-                                  <w:t>Usuário</w:t>
+                                  <w:t>Paciente</w:t>
                                 </w:r>
                               </w:p>
                               <w:p>
@@ -4018,7 +4003,7 @@
                             <w:rPr>
                               <w:sz w:val="28"/>
                             </w:rPr>
-                            <w:t>Usuário</w:t>
+                            <w:t>Paciente</w:t>
                           </w:r>
                         </w:p>
                         <w:p>
@@ -6490,8 +6475,6 @@
           <w:szCs w:val="24"/>
         </w:rPr>
       </w:pPr>
-      <w:bookmarkStart w:id="7" w:name="_GoBack"/>
-      <w:bookmarkEnd w:id="7"/>
     </w:p>
     <w:tbl>
       <w:tblPr>
@@ -6529,15 +6512,7 @@
                 <w:sz w:val="24"/>
                 <w:szCs w:val="24"/>
               </w:rPr>
-              <w:t xml:space="preserve">Tabela: </w:t>
-            </w:r>
-            <w:r>
-              <w:rPr>
-                <w:rFonts w:ascii="Arial Unicode MS" w:eastAsia="Arial Unicode MS" w:hAnsi="Arial Unicode MS" w:cs="Arial Unicode MS"/>
-                <w:sz w:val="24"/>
-                <w:szCs w:val="24"/>
-              </w:rPr>
-              <w:t>Medicamento</w:t>
+              <w:t>Tabela: Medicamento</w:t>
             </w:r>
           </w:p>
         </w:tc>
@@ -6748,15 +6723,7 @@
                 <w:sz w:val="20"/>
                 <w:szCs w:val="24"/>
               </w:rPr>
-              <w:t xml:space="preserve">Código do </w:t>
-            </w:r>
-            <w:r>
-              <w:rPr>
-                <w:rFonts w:ascii="Arial Unicode MS" w:eastAsia="Arial Unicode MS" w:hAnsi="Arial Unicode MS" w:cs="Arial Unicode MS"/>
-                <w:sz w:val="20"/>
-                <w:szCs w:val="24"/>
-              </w:rPr>
-              <w:t>medicamento</w:t>
+              <w:t>Código do medicamento</w:t>
             </w:r>
           </w:p>
         </w:tc>
@@ -7733,16 +7700,16 @@
               </w:rPr>
               <w:t xml:space="preserve">Tabela: </w:t>
             </w:r>
-            <w:proofErr w:type="spellStart"/>
-            <w:r>
-              <w:rPr>
-                <w:rFonts w:ascii="Arial Unicode MS" w:eastAsia="Arial Unicode MS" w:hAnsi="Arial Unicode MS" w:cs="Arial Unicode MS"/>
-                <w:sz w:val="24"/>
-                <w:szCs w:val="24"/>
-              </w:rPr>
-              <w:t>Usuario</w:t>
-            </w:r>
-            <w:proofErr w:type="spellEnd"/>
+            <w:r>
+              <w:rPr>
+                <w:rFonts w:ascii="Arial Unicode MS" w:eastAsia="Arial Unicode MS" w:hAnsi="Arial Unicode MS" w:cs="Arial Unicode MS"/>
+                <w:sz w:val="24"/>
+                <w:szCs w:val="24"/>
+              </w:rPr>
+              <w:t>Paciente</w:t>
+            </w:r>
+            <w:bookmarkStart w:id="7" w:name="_GoBack"/>
+            <w:bookmarkEnd w:id="7"/>
           </w:p>
         </w:tc>
       </w:tr>
@@ -8630,15 +8597,7 @@
                 <w:sz w:val="20"/>
                 <w:szCs w:val="24"/>
               </w:rPr>
-              <w:t xml:space="preserve">Detalhes sobre o </w:t>
-            </w:r>
-            <w:r>
-              <w:rPr>
-                <w:rFonts w:ascii="Arial Unicode MS" w:eastAsia="Arial Unicode MS" w:hAnsi="Arial Unicode MS" w:cs="Arial Unicode MS"/>
-                <w:sz w:val="20"/>
-                <w:szCs w:val="24"/>
-              </w:rPr>
-              <w:t>Exame</w:t>
+              <w:t>Detalhes sobre o Exame</w:t>
             </w:r>
           </w:p>
         </w:tc>
@@ -9258,15 +9217,7 @@
                 <w:sz w:val="20"/>
                 <w:szCs w:val="24"/>
               </w:rPr>
-              <w:t>f</w:t>
-            </w:r>
-            <w:r>
-              <w:rPr>
-                <w:rFonts w:ascii="Arial Unicode MS" w:eastAsia="Arial Unicode MS" w:hAnsi="Arial Unicode MS" w:cs="Arial Unicode MS"/>
-                <w:sz w:val="20"/>
-                <w:szCs w:val="24"/>
-              </w:rPr>
-              <w:t>k_idUsuario</w:t>
+              <w:t>fk_idUsuario</w:t>
             </w:r>
             <w:proofErr w:type="spellEnd"/>
             <w:proofErr w:type="gramEnd"/>
@@ -10818,7 +10769,7 @@
 </file>
 
 <file path=customXml/itemProps1.xml><?xml version="1.0" encoding="utf-8"?>
-<ds:datastoreItem xmlns:ds="http://schemas.openxmlformats.org/officeDocument/2006/customXml" ds:itemID="{97925396-6790-4484-A74E-D1E3B67BFF3B}">
+<ds:datastoreItem xmlns:ds="http://schemas.openxmlformats.org/officeDocument/2006/customXml" ds:itemID="{58FA85CD-19FE-45F4-9990-287DF965B232}">
   <ds:schemaRefs>
     <ds:schemaRef ds:uri="http://schemas.openxmlformats.org/officeDocument/2006/bibliography"/>
   </ds:schemaRefs>

</xml_diff>

<commit_message>
ajustado Diagrama de classe, implementado classe Paciente
</commit_message>
<xml_diff>
--- a/Documentacao/PROJETO AJUDE V2.docx
+++ b/Documentacao/PROJETO AJUDE V2.docx
@@ -1345,7 +1345,6 @@
         </w:rPr>
       </w:pPr>
       <w:bookmarkStart w:id="1" w:name="_Toc458938065"/>
-      <w:bookmarkStart w:id="2" w:name="_GoBack"/>
       <w:r>
         <w:rPr>
           <w:rFonts w:ascii="Arial Unicode MS" w:eastAsia="Arial Unicode MS" w:hAnsi="Arial Unicode MS" w:cs="Arial Unicode MS"/>
@@ -1411,7 +1410,7 @@
         </w:rPr>
         <w:t xml:space="preserve"> </w:t>
       </w:r>
-      <w:bookmarkStart w:id="3" w:name="_Toc458938066"/>
+      <w:bookmarkStart w:id="2" w:name="_Toc458938066"/>
       <w:r>
         <w:rPr>
           <w:rFonts w:ascii="Arial Unicode MS" w:eastAsia="Arial Unicode MS" w:hAnsi="Arial Unicode MS" w:cs="Arial Unicode MS"/>
@@ -1421,7 +1420,7 @@
         </w:rPr>
         <w:t>OBJETIVOS ESPECÍFICOS</w:t>
       </w:r>
-      <w:bookmarkEnd w:id="3"/>
+      <w:bookmarkEnd w:id="2"/>
     </w:p>
     <w:p>
       <w:pPr>
@@ -1611,7 +1610,6 @@
         </w:rPr>
         <w:t>Cadastrar datas de próximos exames e consultas a serem realizadas pelo paciente</w:t>
       </w:r>
-      <w:bookmarkEnd w:id="2"/>
     </w:p>
     <w:p>
       <w:pPr>
@@ -1657,7 +1655,7 @@
           <w:szCs w:val="24"/>
         </w:rPr>
       </w:pPr>
-      <w:bookmarkStart w:id="4" w:name="_Toc458938067"/>
+      <w:bookmarkStart w:id="3" w:name="_Toc458938067"/>
       <w:r>
         <w:rPr>
           <w:rFonts w:ascii="Arial Unicode MS" w:eastAsia="Arial Unicode MS" w:hAnsi="Arial Unicode MS" w:cs="Arial Unicode MS"/>
@@ -1668,7 +1666,7 @@
         <w:lastRenderedPageBreak/>
         <w:t>JUSTIFICATIVA</w:t>
       </w:r>
-      <w:bookmarkEnd w:id="4"/>
+      <w:bookmarkEnd w:id="3"/>
     </w:p>
     <w:p>
       <w:pPr>
@@ -1830,7 +1828,6 @@
         <w:t xml:space="preserve"> acamada ou com qualquer problema de saúde que lhe retire sua autonomia. A grande maioria das famílias supracitadas não dispõe de recursos para a aquisição de serviços como os </w:t>
       </w:r>
       <w:proofErr w:type="spellStart"/>
-      <w:proofErr w:type="gramStart"/>
       <w:r>
         <w:rPr>
           <w:rFonts w:ascii="Arial Unicode MS" w:eastAsia="Arial Unicode MS" w:hAnsi="Arial Unicode MS" w:cs="Arial Unicode MS"/>
@@ -1840,7 +1837,6 @@
         <w:t>HomeCare</w:t>
       </w:r>
       <w:proofErr w:type="spellEnd"/>
-      <w:proofErr w:type="gramEnd"/>
       <w:r>
         <w:rPr>
           <w:rFonts w:ascii="Arial Unicode MS" w:eastAsia="Arial Unicode MS" w:hAnsi="Arial Unicode MS" w:cs="Arial Unicode MS"/>
@@ -1934,25 +1930,7 @@
           <w:sz w:val="24"/>
           <w:szCs w:val="24"/>
         </w:rPr>
-        <w:t xml:space="preserve">será desenvolvido focando na satisfação de todos seus usuários, porém, em especial </w:t>
-      </w:r>
-      <w:proofErr w:type="gramStart"/>
-      <w:r>
-        <w:rPr>
-          <w:rFonts w:ascii="Arial Unicode MS" w:eastAsia="Arial Unicode MS" w:hAnsi="Arial Unicode MS" w:cs="Arial Unicode MS"/>
-          <w:sz w:val="24"/>
-          <w:szCs w:val="24"/>
-        </w:rPr>
-        <w:t>à</w:t>
-      </w:r>
-      <w:proofErr w:type="gramEnd"/>
-      <w:r>
-        <w:rPr>
-          <w:rFonts w:ascii="Arial Unicode MS" w:eastAsia="Arial Unicode MS" w:hAnsi="Arial Unicode MS" w:cs="Arial Unicode MS"/>
-          <w:sz w:val="24"/>
-          <w:szCs w:val="24"/>
-        </w:rPr>
-        <w:t xml:space="preserve"> quem muito já conquistou na vida e hoje só busca um pouco de paz e segurança.</w:t>
+        <w:t>será desenvolvido focando na satisfação de todos seus usuários, porém, em especial à quem muito já conquistou na vida e hoje só busca um pouco de paz e segurança.</w:t>
       </w:r>
     </w:p>
     <w:p>
@@ -1998,7 +1976,7 @@
           <w:szCs w:val="24"/>
         </w:rPr>
       </w:pPr>
-      <w:bookmarkStart w:id="5" w:name="_Toc458938068"/>
+      <w:bookmarkStart w:id="4" w:name="_Toc458938068"/>
       <w:r>
         <w:rPr>
           <w:rFonts w:ascii="Arial Unicode MS" w:eastAsia="Arial Unicode MS" w:hAnsi="Arial Unicode MS" w:cs="Arial Unicode MS"/>
@@ -2009,7 +1987,7 @@
         <w:lastRenderedPageBreak/>
         <w:t>MOTIVAÇÃO</w:t>
       </w:r>
-      <w:bookmarkEnd w:id="5"/>
+      <w:bookmarkEnd w:id="4"/>
     </w:p>
     <w:p>
       <w:pPr>
@@ -2118,7 +2096,7 @@
           <w:szCs w:val="24"/>
         </w:rPr>
       </w:pPr>
-      <w:bookmarkStart w:id="6" w:name="_Toc458938069"/>
+      <w:bookmarkStart w:id="5" w:name="_Toc458938069"/>
       <w:r>
         <w:rPr>
           <w:rFonts w:ascii="Arial Unicode MS" w:eastAsia="Arial Unicode MS" w:hAnsi="Arial Unicode MS" w:cs="Arial Unicode MS"/>
@@ -2129,7 +2107,7 @@
         <w:lastRenderedPageBreak/>
         <w:t>DIAGRAMA DE CLASSES</w:t>
       </w:r>
-      <w:bookmarkEnd w:id="6"/>
+      <w:bookmarkEnd w:id="5"/>
     </w:p>
     <w:p>
       <w:pPr>
@@ -2145,14 +2123,12 @@
         <w:rPr>
           <w:rFonts w:ascii="Arial Unicode MS" w:eastAsia="Arial Unicode MS" w:hAnsi="Arial Unicode MS" w:cs="Arial Unicode MS"/>
           <w:b/>
-          <w:noProof/>
-          <w:sz w:val="24"/>
-          <w:szCs w:val="24"/>
-          <w:lang w:eastAsia="pt-BR"/>
+          <w:sz w:val="24"/>
+          <w:szCs w:val="24"/>
         </w:rPr>
         <w:drawing>
-          <wp:inline distT="0" distB="0" distL="0" distR="0" wp14:anchorId="765FDACE" wp14:editId="17A41AB0">
-            <wp:extent cx="5400040" cy="3110003"/>
+          <wp:inline distT="0" distB="0" distL="0" distR="0" wp14:anchorId="676F5581" wp14:editId="6685B02E">
+            <wp:extent cx="5400040" cy="3107559"/>
             <wp:effectExtent l="0" t="0" r="0" b="0"/>
             <wp:docPr id="1" name="Imagem 1"/>
             <wp:cNvGraphicFramePr>
@@ -2174,7 +2150,7 @@
                   <pic:spPr>
                     <a:xfrm>
                       <a:off x="0" y="0"/>
-                      <a:ext cx="5400040" cy="3110003"/>
+                      <a:ext cx="5400040" cy="3107559"/>
                     </a:xfrm>
                     <a:prstGeom prst="rect">
                       <a:avLst/>
@@ -2186,6 +2162,8 @@
           </wp:inline>
         </w:drawing>
       </w:r>
+      <w:bookmarkStart w:id="6" w:name="_GoBack"/>
+      <w:bookmarkEnd w:id="6"/>
     </w:p>
     <w:p>
       <w:pPr>
@@ -10767,7 +10745,7 @@
 </file>
 
 <file path=customXml/itemProps1.xml><?xml version="1.0" encoding="utf-8"?>
-<ds:datastoreItem xmlns:ds="http://schemas.openxmlformats.org/officeDocument/2006/customXml" ds:itemID="{732790EB-9FDC-430C-BB28-6ADD424C51C9}">
+<ds:datastoreItem xmlns:ds="http://schemas.openxmlformats.org/officeDocument/2006/customXml" ds:itemID="{F648BEF3-7C67-4284-BA23-97D8A00EAE5A}">
   <ds:schemaRefs>
     <ds:schemaRef ds:uri="http://schemas.openxmlformats.org/officeDocument/2006/bibliography"/>
   </ds:schemaRefs>

</xml_diff>

<commit_message>
Implementado Persistencias em todas as classes, refeito classe Exame. Concluido CRUD, Quase tudo pronto
</commit_message>
<xml_diff>
--- a/Documentacao/PROJETO AJUDE V2.docx
+++ b/Documentacao/PROJETO AJUDE V2.docx
@@ -9373,6 +9373,475 @@
           <w:sz w:val="24"/>
           <w:szCs w:val="24"/>
         </w:rPr>
+        <w:t>: Manter Alerta</w:t>
+      </w:r>
+    </w:p>
+    <w:p>
+      <w:pPr>
+        <w:tabs>
+          <w:tab w:val="left" w:pos="1170"/>
+        </w:tabs>
+        <w:rPr>
+          <w:rFonts w:ascii="Arial Unicode MS" w:eastAsia="Arial Unicode MS" w:hAnsi="Arial Unicode MS" w:cs="Arial Unicode MS"/>
+          <w:sz w:val="24"/>
+          <w:szCs w:val="24"/>
+        </w:rPr>
+      </w:pPr>
+      <w:r>
+        <w:rPr>
+          <w:rFonts w:ascii="Arial Unicode MS" w:eastAsia="Arial Unicode MS" w:hAnsi="Arial Unicode MS" w:cs="Arial Unicode MS"/>
+          <w:b/>
+          <w:sz w:val="24"/>
+          <w:szCs w:val="24"/>
+        </w:rPr>
+        <w:t>Ator</w:t>
+      </w:r>
+      <w:r>
+        <w:rPr>
+          <w:rFonts w:ascii="Arial Unicode MS" w:eastAsia="Arial Unicode MS" w:hAnsi="Arial Unicode MS" w:cs="Arial Unicode MS"/>
+          <w:sz w:val="24"/>
+          <w:szCs w:val="24"/>
+        </w:rPr>
+        <w:t>: Usuário</w:t>
+      </w:r>
+    </w:p>
+    <w:p>
+      <w:pPr>
+        <w:tabs>
+          <w:tab w:val="left" w:pos="1170"/>
+        </w:tabs>
+        <w:rPr>
+          <w:rFonts w:ascii="Arial Unicode MS" w:eastAsia="Arial Unicode MS" w:hAnsi="Arial Unicode MS" w:cs="Arial Unicode MS"/>
+          <w:sz w:val="24"/>
+          <w:szCs w:val="24"/>
+        </w:rPr>
+      </w:pPr>
+      <w:r>
+        <w:rPr>
+          <w:rFonts w:ascii="Arial Unicode MS" w:eastAsia="Arial Unicode MS" w:hAnsi="Arial Unicode MS" w:cs="Arial Unicode MS"/>
+          <w:b/>
+          <w:sz w:val="24"/>
+          <w:szCs w:val="24"/>
+        </w:rPr>
+        <w:t>Participantes</w:t>
+      </w:r>
+      <w:r>
+        <w:rPr>
+          <w:rFonts w:ascii="Arial Unicode MS" w:eastAsia="Arial Unicode MS" w:hAnsi="Arial Unicode MS" w:cs="Arial Unicode MS"/>
+          <w:sz w:val="24"/>
+          <w:szCs w:val="24"/>
+        </w:rPr>
+        <w:t>: Usuário</w:t>
+      </w:r>
+    </w:p>
+    <w:p>
+      <w:pPr>
+        <w:tabs>
+          <w:tab w:val="left" w:pos="1170"/>
+        </w:tabs>
+        <w:rPr>
+          <w:rFonts w:ascii="Arial Unicode MS" w:eastAsia="Arial Unicode MS" w:hAnsi="Arial Unicode MS" w:cs="Arial Unicode MS"/>
+          <w:sz w:val="24"/>
+          <w:szCs w:val="24"/>
+        </w:rPr>
+      </w:pPr>
+      <w:r>
+        <w:rPr>
+          <w:rFonts w:ascii="Arial Unicode MS" w:eastAsia="Arial Unicode MS" w:hAnsi="Arial Unicode MS" w:cs="Arial Unicode MS"/>
+          <w:b/>
+          <w:sz w:val="24"/>
+          <w:szCs w:val="24"/>
+        </w:rPr>
+        <w:t>Pré-Condições</w:t>
+      </w:r>
+      <w:r>
+        <w:rPr>
+          <w:rFonts w:ascii="Arial Unicode MS" w:eastAsia="Arial Unicode MS" w:hAnsi="Arial Unicode MS" w:cs="Arial Unicode MS"/>
+          <w:sz w:val="24"/>
+          <w:szCs w:val="24"/>
+        </w:rPr>
+        <w:t>: É preciso haver um contato cadastrado previamente</w:t>
+      </w:r>
+    </w:p>
+    <w:p>
+      <w:pPr>
+        <w:tabs>
+          <w:tab w:val="left" w:pos="1170"/>
+        </w:tabs>
+        <w:rPr>
+          <w:rFonts w:ascii="Arial Unicode MS" w:eastAsia="Arial Unicode MS" w:hAnsi="Arial Unicode MS" w:cs="Arial Unicode MS"/>
+          <w:sz w:val="24"/>
+          <w:szCs w:val="24"/>
+        </w:rPr>
+      </w:pPr>
+      <w:r>
+        <w:rPr>
+          <w:rFonts w:ascii="Arial Unicode MS" w:eastAsia="Arial Unicode MS" w:hAnsi="Arial Unicode MS" w:cs="Arial Unicode MS"/>
+          <w:b/>
+          <w:sz w:val="24"/>
+          <w:szCs w:val="24"/>
+        </w:rPr>
+        <w:t>Fluxo</w:t>
+      </w:r>
+      <w:r>
+        <w:rPr>
+          <w:rFonts w:ascii="Arial Unicode MS" w:eastAsia="Arial Unicode MS" w:hAnsi="Arial Unicode MS" w:cs="Arial Unicode MS"/>
+          <w:sz w:val="24"/>
+          <w:szCs w:val="24"/>
+        </w:rPr>
+        <w:t xml:space="preserve"> </w:t>
+      </w:r>
+      <w:r>
+        <w:rPr>
+          <w:rFonts w:ascii="Arial Unicode MS" w:eastAsia="Arial Unicode MS" w:hAnsi="Arial Unicode MS" w:cs="Arial Unicode MS"/>
+          <w:b/>
+          <w:sz w:val="24"/>
+          <w:szCs w:val="24"/>
+        </w:rPr>
+        <w:t>Principal</w:t>
+      </w:r>
+      <w:r>
+        <w:rPr>
+          <w:rFonts w:ascii="Arial Unicode MS" w:eastAsia="Arial Unicode MS" w:hAnsi="Arial Unicode MS" w:cs="Arial Unicode MS"/>
+          <w:sz w:val="24"/>
+          <w:szCs w:val="24"/>
+        </w:rPr>
+        <w:t>:</w:t>
+      </w:r>
+    </w:p>
+    <w:p>
+      <w:pPr>
+        <w:pStyle w:val="PargrafodaLista"/>
+        <w:numPr>
+          <w:ilvl w:val="0"/>
+          <w:numId w:val="12"/>
+        </w:numPr>
+        <w:tabs>
+          <w:tab w:val="left" w:pos="1170"/>
+        </w:tabs>
+        <w:rPr>
+          <w:rFonts w:ascii="Arial Unicode MS" w:eastAsia="Arial Unicode MS" w:hAnsi="Arial Unicode MS" w:cs="Arial Unicode MS"/>
+          <w:sz w:val="24"/>
+          <w:szCs w:val="24"/>
+        </w:rPr>
+      </w:pPr>
+      <w:r>
+        <w:rPr>
+          <w:rFonts w:ascii="Arial Unicode MS" w:eastAsia="Arial Unicode MS" w:hAnsi="Arial Unicode MS" w:cs="Arial Unicode MS"/>
+          <w:sz w:val="24"/>
+          <w:szCs w:val="24"/>
+        </w:rPr>
+        <w:t>O usuário seleciona a tela de contatos.</w:t>
+      </w:r>
+    </w:p>
+    <w:p>
+      <w:pPr>
+        <w:pStyle w:val="PargrafodaLista"/>
+        <w:numPr>
+          <w:ilvl w:val="0"/>
+          <w:numId w:val="12"/>
+        </w:numPr>
+        <w:tabs>
+          <w:tab w:val="left" w:pos="1170"/>
+        </w:tabs>
+        <w:rPr>
+          <w:rFonts w:ascii="Arial Unicode MS" w:eastAsia="Arial Unicode MS" w:hAnsi="Arial Unicode MS" w:cs="Arial Unicode MS"/>
+          <w:sz w:val="24"/>
+          <w:szCs w:val="24"/>
+        </w:rPr>
+      </w:pPr>
+      <w:r>
+        <w:rPr>
+          <w:rFonts w:ascii="Arial Unicode MS" w:eastAsia="Arial Unicode MS" w:hAnsi="Arial Unicode MS" w:cs="Arial Unicode MS"/>
+          <w:sz w:val="24"/>
+          <w:szCs w:val="24"/>
+        </w:rPr>
+        <w:t>Um contato de emergência é cadastrado informando o nome e o numero de seu celular.</w:t>
+      </w:r>
+    </w:p>
+    <w:p>
+      <w:pPr>
+        <w:pStyle w:val="PargrafodaLista"/>
+        <w:numPr>
+          <w:ilvl w:val="0"/>
+          <w:numId w:val="12"/>
+        </w:numPr>
+        <w:tabs>
+          <w:tab w:val="left" w:pos="1170"/>
+        </w:tabs>
+        <w:rPr>
+          <w:rFonts w:ascii="Arial Unicode MS" w:eastAsia="Arial Unicode MS" w:hAnsi="Arial Unicode MS" w:cs="Arial Unicode MS"/>
+          <w:sz w:val="24"/>
+          <w:szCs w:val="24"/>
+        </w:rPr>
+      </w:pPr>
+      <w:r>
+        <w:rPr>
+          <w:rFonts w:ascii="Arial Unicode MS" w:eastAsia="Arial Unicode MS" w:hAnsi="Arial Unicode MS" w:cs="Arial Unicode MS"/>
+          <w:sz w:val="24"/>
+          <w:szCs w:val="24"/>
+        </w:rPr>
+        <w:t>O Usuário retorna a tela anterior e seleciona a tela de personalização de mensagens.</w:t>
+      </w:r>
+    </w:p>
+    <w:p>
+      <w:pPr>
+        <w:pStyle w:val="PargrafodaLista"/>
+        <w:numPr>
+          <w:ilvl w:val="0"/>
+          <w:numId w:val="12"/>
+        </w:numPr>
+        <w:tabs>
+          <w:tab w:val="left" w:pos="1170"/>
+        </w:tabs>
+        <w:rPr>
+          <w:rFonts w:ascii="Arial Unicode MS" w:eastAsia="Arial Unicode MS" w:hAnsi="Arial Unicode MS" w:cs="Arial Unicode MS"/>
+          <w:sz w:val="24"/>
+          <w:szCs w:val="24"/>
+        </w:rPr>
+      </w:pPr>
+      <w:r>
+        <w:rPr>
+          <w:rFonts w:ascii="Arial Unicode MS" w:eastAsia="Arial Unicode MS" w:hAnsi="Arial Unicode MS" w:cs="Arial Unicode MS"/>
+          <w:sz w:val="24"/>
+          <w:szCs w:val="24"/>
+        </w:rPr>
+        <w:t>Uma mensagem personalizada é definida pelo usuário</w:t>
+      </w:r>
+    </w:p>
+    <w:p>
+      <w:pPr>
+        <w:tabs>
+          <w:tab w:val="left" w:pos="1170"/>
+        </w:tabs>
+        <w:rPr>
+          <w:rFonts w:ascii="Arial Unicode MS" w:eastAsia="Arial Unicode MS" w:hAnsi="Arial Unicode MS" w:cs="Arial Unicode MS"/>
+          <w:sz w:val="24"/>
+          <w:szCs w:val="24"/>
+        </w:rPr>
+      </w:pPr>
+      <w:r>
+        <w:rPr>
+          <w:rFonts w:ascii="Arial Unicode MS" w:eastAsia="Arial Unicode MS" w:hAnsi="Arial Unicode MS" w:cs="Arial Unicode MS"/>
+          <w:b/>
+          <w:sz w:val="24"/>
+          <w:szCs w:val="24"/>
+        </w:rPr>
+        <w:t>Fluxo</w:t>
+      </w:r>
+      <w:r>
+        <w:rPr>
+          <w:rFonts w:ascii="Arial Unicode MS" w:eastAsia="Arial Unicode MS" w:hAnsi="Arial Unicode MS" w:cs="Arial Unicode MS"/>
+          <w:sz w:val="24"/>
+          <w:szCs w:val="24"/>
+        </w:rPr>
+        <w:t xml:space="preserve"> </w:t>
+      </w:r>
+      <w:r>
+        <w:rPr>
+          <w:rFonts w:ascii="Arial Unicode MS" w:eastAsia="Arial Unicode MS" w:hAnsi="Arial Unicode MS" w:cs="Arial Unicode MS"/>
+          <w:b/>
+          <w:sz w:val="24"/>
+          <w:szCs w:val="24"/>
+        </w:rPr>
+        <w:t>Alternativo</w:t>
+      </w:r>
+      <w:r>
+        <w:rPr>
+          <w:rFonts w:ascii="Arial Unicode MS" w:eastAsia="Arial Unicode MS" w:hAnsi="Arial Unicode MS" w:cs="Arial Unicode MS"/>
+          <w:sz w:val="24"/>
+          <w:szCs w:val="24"/>
+        </w:rPr>
+        <w:t>:</w:t>
+      </w:r>
+      <w:r>
+        <w:rPr>
+          <w:rFonts w:ascii="Arial Unicode MS" w:eastAsia="Arial Unicode MS" w:hAnsi="Arial Unicode MS" w:cs="Arial Unicode MS"/>
+          <w:sz w:val="24"/>
+          <w:szCs w:val="24"/>
+        </w:rPr>
+        <w:t xml:space="preserve"> N/A</w:t>
+      </w:r>
+    </w:p>
+    <w:p>
+      <w:pPr>
+        <w:tabs>
+          <w:tab w:val="left" w:pos="1170"/>
+        </w:tabs>
+        <w:rPr>
+          <w:rFonts w:ascii="Arial Unicode MS" w:eastAsia="Arial Unicode MS" w:hAnsi="Arial Unicode MS" w:cs="Arial Unicode MS"/>
+          <w:sz w:val="24"/>
+          <w:szCs w:val="24"/>
+        </w:rPr>
+      </w:pPr>
+      <w:r>
+        <w:rPr>
+          <w:rFonts w:ascii="Arial Unicode MS" w:eastAsia="Arial Unicode MS" w:hAnsi="Arial Unicode MS" w:cs="Arial Unicode MS"/>
+          <w:b/>
+          <w:sz w:val="24"/>
+          <w:szCs w:val="24"/>
+        </w:rPr>
+        <w:t xml:space="preserve">Exceções: </w:t>
+      </w:r>
+      <w:r>
+        <w:rPr>
+          <w:rFonts w:ascii="Arial Unicode MS" w:eastAsia="Arial Unicode MS" w:hAnsi="Arial Unicode MS" w:cs="Arial Unicode MS"/>
+          <w:sz w:val="24"/>
+          <w:szCs w:val="24"/>
+        </w:rPr>
+        <w:t>N/A</w:t>
+      </w:r>
+    </w:p>
+    <w:p>
+      <w:pPr>
+        <w:tabs>
+          <w:tab w:val="left" w:pos="1170"/>
+        </w:tabs>
+        <w:rPr>
+          <w:rFonts w:ascii="Arial Unicode MS" w:eastAsia="Arial Unicode MS" w:hAnsi="Arial Unicode MS" w:cs="Arial Unicode MS"/>
+          <w:b/>
+          <w:sz w:val="24"/>
+          <w:szCs w:val="24"/>
+        </w:rPr>
+      </w:pPr>
+      <w:r>
+        <w:rPr>
+          <w:rFonts w:ascii="Arial Unicode MS" w:eastAsia="Arial Unicode MS" w:hAnsi="Arial Unicode MS" w:cs="Arial Unicode MS"/>
+          <w:b/>
+          <w:sz w:val="24"/>
+          <w:szCs w:val="24"/>
+        </w:rPr>
+        <w:t>Regras de Negócio:</w:t>
+      </w:r>
+    </w:p>
+    <w:p>
+      <w:pPr>
+        <w:tabs>
+          <w:tab w:val="left" w:pos="1170"/>
+        </w:tabs>
+        <w:rPr>
+          <w:rFonts w:ascii="Arial Unicode MS" w:eastAsia="Arial Unicode MS" w:hAnsi="Arial Unicode MS" w:cs="Arial Unicode MS"/>
+          <w:sz w:val="24"/>
+          <w:szCs w:val="24"/>
+        </w:rPr>
+      </w:pPr>
+      <w:r>
+        <w:rPr>
+          <w:rFonts w:ascii="Arial Unicode MS" w:eastAsia="Arial Unicode MS" w:hAnsi="Arial Unicode MS" w:cs="Arial Unicode MS"/>
+          <w:b/>
+          <w:sz w:val="24"/>
+          <w:szCs w:val="24"/>
+        </w:rPr>
+        <w:tab/>
+      </w:r>
+      <w:r>
+        <w:rPr>
+          <w:rFonts w:ascii="Arial Unicode MS" w:eastAsia="Arial Unicode MS" w:hAnsi="Arial Unicode MS" w:cs="Arial Unicode MS"/>
+          <w:sz w:val="24"/>
+          <w:szCs w:val="24"/>
+        </w:rPr>
+        <w:t>É preciso haver um contato cadastrado</w:t>
+      </w:r>
+    </w:p>
+    <w:p>
+      <w:pPr>
+        <w:jc w:val="both"/>
+        <w:outlineLvl w:val="0"/>
+        <w:rPr>
+          <w:rFonts w:ascii="Arial Unicode MS" w:eastAsia="Arial Unicode MS" w:hAnsi="Arial Unicode MS" w:cs="Arial Unicode MS"/>
+          <w:b/>
+          <w:sz w:val="24"/>
+          <w:szCs w:val="24"/>
+        </w:rPr>
+      </w:pPr>
+    </w:p>
+    <w:p>
+      <w:pPr>
+        <w:jc w:val="both"/>
+        <w:outlineLvl w:val="0"/>
+        <w:rPr>
+          <w:rFonts w:ascii="Arial Unicode MS" w:eastAsia="Arial Unicode MS" w:hAnsi="Arial Unicode MS" w:cs="Arial Unicode MS"/>
+          <w:b/>
+          <w:sz w:val="24"/>
+          <w:szCs w:val="24"/>
+        </w:rPr>
+      </w:pPr>
+    </w:p>
+    <w:p>
+      <w:pPr>
+        <w:jc w:val="both"/>
+        <w:outlineLvl w:val="0"/>
+        <w:rPr>
+          <w:rFonts w:ascii="Arial Unicode MS" w:eastAsia="Arial Unicode MS" w:hAnsi="Arial Unicode MS" w:cs="Arial Unicode MS"/>
+          <w:b/>
+          <w:sz w:val="24"/>
+          <w:szCs w:val="24"/>
+        </w:rPr>
+      </w:pPr>
+    </w:p>
+    <w:p>
+      <w:pPr>
+        <w:jc w:val="both"/>
+        <w:outlineLvl w:val="0"/>
+        <w:rPr>
+          <w:rFonts w:ascii="Arial Unicode MS" w:eastAsia="Arial Unicode MS" w:hAnsi="Arial Unicode MS" w:cs="Arial Unicode MS"/>
+          <w:b/>
+          <w:sz w:val="24"/>
+          <w:szCs w:val="24"/>
+        </w:rPr>
+      </w:pPr>
+    </w:p>
+    <w:p>
+      <w:pPr>
+        <w:jc w:val="both"/>
+        <w:outlineLvl w:val="0"/>
+        <w:rPr>
+          <w:rFonts w:ascii="Arial Unicode MS" w:eastAsia="Arial Unicode MS" w:hAnsi="Arial Unicode MS" w:cs="Arial Unicode MS"/>
+          <w:b/>
+          <w:sz w:val="24"/>
+          <w:szCs w:val="24"/>
+        </w:rPr>
+      </w:pPr>
+    </w:p>
+    <w:p>
+      <w:pPr>
+        <w:jc w:val="both"/>
+        <w:outlineLvl w:val="0"/>
+        <w:rPr>
+          <w:rFonts w:ascii="Arial Unicode MS" w:eastAsia="Arial Unicode MS" w:hAnsi="Arial Unicode MS" w:cs="Arial Unicode MS"/>
+          <w:b/>
+          <w:sz w:val="24"/>
+          <w:szCs w:val="24"/>
+        </w:rPr>
+      </w:pPr>
+    </w:p>
+    <w:p>
+      <w:pPr>
+        <w:tabs>
+          <w:tab w:val="left" w:pos="1170"/>
+        </w:tabs>
+        <w:rPr>
+          <w:rFonts w:ascii="Arial Unicode MS" w:eastAsia="Arial Unicode MS" w:hAnsi="Arial Unicode MS" w:cs="Arial Unicode MS"/>
+          <w:sz w:val="24"/>
+          <w:szCs w:val="24"/>
+        </w:rPr>
+      </w:pPr>
+      <w:r>
+        <w:rPr>
+          <w:rFonts w:ascii="Arial Unicode MS" w:eastAsia="Arial Unicode MS" w:hAnsi="Arial Unicode MS" w:cs="Arial Unicode MS"/>
+          <w:b/>
+          <w:sz w:val="24"/>
+          <w:szCs w:val="24"/>
+        </w:rPr>
+        <w:lastRenderedPageBreak/>
+        <w:t>Caso de uso</w:t>
+      </w:r>
+      <w:r>
+        <w:rPr>
+          <w:rFonts w:ascii="Arial Unicode MS" w:eastAsia="Arial Unicode MS" w:hAnsi="Arial Unicode MS" w:cs="Arial Unicode MS"/>
+          <w:sz w:val="24"/>
+          <w:szCs w:val="24"/>
+        </w:rPr>
         <w:t xml:space="preserve">: </w:t>
       </w:r>
       <w:r>
@@ -9381,7 +9850,31 @@
           <w:sz w:val="24"/>
           <w:szCs w:val="24"/>
         </w:rPr>
-        <w:t>Manter Alerta</w:t>
+        <w:t>Enviar</w:t>
+      </w:r>
+      <w:r>
+        <w:rPr>
+          <w:rFonts w:ascii="Arial Unicode MS" w:eastAsia="Arial Unicode MS" w:hAnsi="Arial Unicode MS" w:cs="Arial Unicode MS"/>
+          <w:sz w:val="24"/>
+          <w:szCs w:val="24"/>
+        </w:rPr>
+        <w:t xml:space="preserve"> </w:t>
+      </w:r>
+      <w:r>
+        <w:rPr>
+          <w:rFonts w:ascii="Arial Unicode MS" w:eastAsia="Arial Unicode MS" w:hAnsi="Arial Unicode MS" w:cs="Arial Unicode MS"/>
+          <w:sz w:val="24"/>
+          <w:szCs w:val="24"/>
+        </w:rPr>
+        <w:t>Alerta</w:t>
+      </w:r>
+      <w:r>
+        <w:rPr>
+          <w:rFonts w:ascii="Arial Unicode MS" w:eastAsia="Arial Unicode MS" w:hAnsi="Arial Unicode MS" w:cs="Arial Unicode MS"/>
+          <w:sz w:val="24"/>
+          <w:szCs w:val="24"/>
+        </w:rPr>
+        <w:t xml:space="preserve"> de Emergência</w:t>
       </w:r>
     </w:p>
     <w:p>
@@ -9563,16 +10056,27 @@
           <w:sz w:val="24"/>
           <w:szCs w:val="24"/>
         </w:rPr>
-        <w:t>O usuário seleciona a tela de contatos.</w:t>
-      </w:r>
-    </w:p>
-    <w:p>
-      <w:pPr>
-        <w:pStyle w:val="PargrafodaLista"/>
-        <w:numPr>
-          <w:ilvl w:val="0"/>
-          <w:numId w:val="5"/>
-        </w:numPr>
+        <w:t xml:space="preserve">O usuário </w:t>
+      </w:r>
+      <w:r>
+        <w:rPr>
+          <w:rFonts w:ascii="Arial Unicode MS" w:eastAsia="Arial Unicode MS" w:hAnsi="Arial Unicode MS" w:cs="Arial Unicode MS"/>
+          <w:sz w:val="24"/>
+          <w:szCs w:val="24"/>
+        </w:rPr>
+        <w:t xml:space="preserve">acessa o aplicativo e pressiona o botão de emergência. </w:t>
+      </w:r>
+      <w:r>
+        <w:rPr>
+          <w:rFonts w:ascii="Arial Unicode MS" w:eastAsia="Arial Unicode MS" w:hAnsi="Arial Unicode MS" w:cs="Arial Unicode MS"/>
+          <w:sz w:val="24"/>
+          <w:szCs w:val="24"/>
+        </w:rPr>
+        <w:t>.</w:t>
+      </w:r>
+    </w:p>
+    <w:p>
+      <w:pPr>
         <w:tabs>
           <w:tab w:val="left" w:pos="1170"/>
         </w:tabs>
@@ -9585,44 +10089,79 @@
       <w:r>
         <w:rPr>
           <w:rFonts w:ascii="Arial Unicode MS" w:eastAsia="Arial Unicode MS" w:hAnsi="Arial Unicode MS" w:cs="Arial Unicode MS"/>
-          <w:sz w:val="24"/>
-          <w:szCs w:val="24"/>
-        </w:rPr>
-        <w:t>Um contato de emergência é cadastrado informando o nome e o numero de seu celular.</w:t>
-      </w:r>
-    </w:p>
-    <w:p>
-      <w:pPr>
-        <w:pStyle w:val="PargrafodaLista"/>
-        <w:numPr>
-          <w:ilvl w:val="0"/>
-          <w:numId w:val="5"/>
-        </w:numPr>
+          <w:b/>
+          <w:sz w:val="24"/>
+          <w:szCs w:val="24"/>
+        </w:rPr>
+        <w:t xml:space="preserve"> </w:t>
+      </w:r>
+      <w:r>
+        <w:rPr>
+          <w:rFonts w:ascii="Arial Unicode MS" w:eastAsia="Arial Unicode MS" w:hAnsi="Arial Unicode MS" w:cs="Arial Unicode MS"/>
+          <w:b/>
+          <w:sz w:val="24"/>
+          <w:szCs w:val="24"/>
+        </w:rPr>
+        <w:t>Fluxo</w:t>
+      </w:r>
+      <w:r>
+        <w:rPr>
+          <w:rFonts w:ascii="Arial Unicode MS" w:eastAsia="Arial Unicode MS" w:hAnsi="Arial Unicode MS" w:cs="Arial Unicode MS"/>
+          <w:sz w:val="24"/>
+          <w:szCs w:val="24"/>
+        </w:rPr>
+        <w:t xml:space="preserve"> </w:t>
+      </w:r>
+      <w:r>
+        <w:rPr>
+          <w:rFonts w:ascii="Arial Unicode MS" w:eastAsia="Arial Unicode MS" w:hAnsi="Arial Unicode MS" w:cs="Arial Unicode MS"/>
+          <w:b/>
+          <w:sz w:val="24"/>
+          <w:szCs w:val="24"/>
+        </w:rPr>
+        <w:t>Alternativo</w:t>
+      </w:r>
+      <w:r>
+        <w:rPr>
+          <w:rFonts w:ascii="Arial Unicode MS" w:eastAsia="Arial Unicode MS" w:hAnsi="Arial Unicode MS" w:cs="Arial Unicode MS"/>
+          <w:sz w:val="24"/>
+          <w:szCs w:val="24"/>
+        </w:rPr>
+        <w:t>:</w:t>
+      </w:r>
+      <w:r>
+        <w:rPr>
+          <w:rFonts w:ascii="Arial Unicode MS" w:eastAsia="Arial Unicode MS" w:hAnsi="Arial Unicode MS" w:cs="Arial Unicode MS"/>
+          <w:sz w:val="24"/>
+          <w:szCs w:val="24"/>
+        </w:rPr>
+        <w:t xml:space="preserve"> N/A</w:t>
+      </w:r>
+    </w:p>
+    <w:p>
+      <w:pPr>
         <w:tabs>
           <w:tab w:val="left" w:pos="1170"/>
         </w:tabs>
         <w:rPr>
           <w:rFonts w:ascii="Arial Unicode MS" w:eastAsia="Arial Unicode MS" w:hAnsi="Arial Unicode MS" w:cs="Arial Unicode MS"/>
-          <w:sz w:val="24"/>
-          <w:szCs w:val="24"/>
-        </w:rPr>
-      </w:pPr>
-      <w:r>
-        <w:rPr>
-          <w:rFonts w:ascii="Arial Unicode MS" w:eastAsia="Arial Unicode MS" w:hAnsi="Arial Unicode MS" w:cs="Arial Unicode MS"/>
-          <w:sz w:val="24"/>
-          <w:szCs w:val="24"/>
-        </w:rPr>
-        <w:t>O Usuário retorna a tela anterior e seleciona a tela de personalização de mensagens.</w:t>
-      </w:r>
-    </w:p>
-    <w:p>
-      <w:pPr>
-        <w:pStyle w:val="PargrafodaLista"/>
-        <w:numPr>
-          <w:ilvl w:val="0"/>
-          <w:numId w:val="5"/>
-        </w:numPr>
+          <w:b/>
+          <w:sz w:val="24"/>
+          <w:szCs w:val="24"/>
+        </w:rPr>
+      </w:pPr>
+      <w:r>
+        <w:rPr>
+          <w:rFonts w:ascii="Arial Unicode MS" w:eastAsia="Arial Unicode MS" w:hAnsi="Arial Unicode MS" w:cs="Arial Unicode MS"/>
+          <w:b/>
+          <w:sz w:val="24"/>
+          <w:szCs w:val="24"/>
+        </w:rPr>
+        <w:t xml:space="preserve">Exceções: </w:t>
+      </w:r>
+    </w:p>
+    <w:p>
+      <w:pPr>
         <w:tabs>
           <w:tab w:val="left" w:pos="1170"/>
         </w:tabs>
@@ -9638,40 +10177,48 @@
           <w:sz w:val="24"/>
           <w:szCs w:val="24"/>
         </w:rPr>
-        <w:t>Uma mensagem personalizada é definida pelo usuário</w:t>
-      </w:r>
-    </w:p>
-    <w:p>
-      <w:pPr>
-        <w:pStyle w:val="PargrafodaLista"/>
-        <w:numPr>
-          <w:ilvl w:val="0"/>
-          <w:numId w:val="5"/>
-        </w:numPr>
+        <w:tab/>
+        <w:t xml:space="preserve">- No passo </w:t>
+      </w:r>
+      <w:proofErr w:type="gramStart"/>
+      <w:r>
+        <w:rPr>
+          <w:rFonts w:ascii="Arial Unicode MS" w:eastAsia="Arial Unicode MS" w:hAnsi="Arial Unicode MS" w:cs="Arial Unicode MS"/>
+          <w:sz w:val="24"/>
+          <w:szCs w:val="24"/>
+        </w:rPr>
+        <w:t>1</w:t>
+      </w:r>
+      <w:proofErr w:type="gramEnd"/>
+      <w:r>
+        <w:rPr>
+          <w:rFonts w:ascii="Arial Unicode MS" w:eastAsia="Arial Unicode MS" w:hAnsi="Arial Unicode MS" w:cs="Arial Unicode MS"/>
+          <w:sz w:val="24"/>
+          <w:szCs w:val="24"/>
+        </w:rPr>
+        <w:t xml:space="preserve">, caso não exista nenhum contato previamente cadastrado o usuário é redirecionado a tela de cadastro de contato imediatamente. </w:t>
+      </w:r>
+    </w:p>
+    <w:p>
+      <w:pPr>
         <w:tabs>
           <w:tab w:val="left" w:pos="1170"/>
         </w:tabs>
         <w:rPr>
           <w:rFonts w:ascii="Arial Unicode MS" w:eastAsia="Arial Unicode MS" w:hAnsi="Arial Unicode MS" w:cs="Arial Unicode MS"/>
-          <w:sz w:val="24"/>
-          <w:szCs w:val="24"/>
-        </w:rPr>
-      </w:pPr>
-      <w:r>
-        <w:rPr>
-          <w:rFonts w:ascii="Arial Unicode MS" w:eastAsia="Arial Unicode MS" w:hAnsi="Arial Unicode MS" w:cs="Arial Unicode MS"/>
-          <w:sz w:val="24"/>
-          <w:szCs w:val="24"/>
-        </w:rPr>
-        <w:t xml:space="preserve">De volta à </w:t>
-      </w:r>
-      <w:r>
-        <w:rPr>
-          <w:rFonts w:ascii="Arial Unicode MS" w:eastAsia="Arial Unicode MS" w:hAnsi="Arial Unicode MS" w:cs="Arial Unicode MS"/>
-          <w:sz w:val="24"/>
-          <w:szCs w:val="24"/>
-        </w:rPr>
-        <w:t xml:space="preserve">tela principal o usuário seleciona o botão de principal e o Alerta é enviado imediatamente. </w:t>
+          <w:b/>
+          <w:sz w:val="24"/>
+          <w:szCs w:val="24"/>
+        </w:rPr>
+      </w:pPr>
+      <w:r>
+        <w:rPr>
+          <w:rFonts w:ascii="Arial Unicode MS" w:eastAsia="Arial Unicode MS" w:hAnsi="Arial Unicode MS" w:cs="Arial Unicode MS"/>
+          <w:b/>
+          <w:sz w:val="24"/>
+          <w:szCs w:val="24"/>
+        </w:rPr>
+        <w:t>Regras de Negócio:</w:t>
       </w:r>
     </w:p>
     <w:p>
@@ -9692,41 +10239,19 @@
           <w:sz w:val="24"/>
           <w:szCs w:val="24"/>
         </w:rPr>
-        <w:t>Fluxo</w:t>
-      </w:r>
-      <w:r>
-        <w:rPr>
-          <w:rFonts w:ascii="Arial Unicode MS" w:eastAsia="Arial Unicode MS" w:hAnsi="Arial Unicode MS" w:cs="Arial Unicode MS"/>
-          <w:sz w:val="24"/>
-          <w:szCs w:val="24"/>
-        </w:rPr>
-        <w:t xml:space="preserve"> </w:t>
-      </w:r>
-      <w:r>
-        <w:rPr>
-          <w:rFonts w:ascii="Arial Unicode MS" w:eastAsia="Arial Unicode MS" w:hAnsi="Arial Unicode MS" w:cs="Arial Unicode MS"/>
-          <w:b/>
-          <w:sz w:val="24"/>
-          <w:szCs w:val="24"/>
-        </w:rPr>
-        <w:t>Alternativo</w:t>
-      </w:r>
-      <w:r>
-        <w:rPr>
-          <w:rFonts w:ascii="Arial Unicode MS" w:eastAsia="Arial Unicode MS" w:hAnsi="Arial Unicode MS" w:cs="Arial Unicode MS"/>
-          <w:sz w:val="24"/>
-          <w:szCs w:val="24"/>
-        </w:rPr>
-        <w:t>:</w:t>
-      </w:r>
-    </w:p>
-    <w:p>
-      <w:pPr>
-        <w:pStyle w:val="PargrafodaLista"/>
-        <w:numPr>
-          <w:ilvl w:val="0"/>
-          <w:numId w:val="6"/>
-        </w:numPr>
+        <w:tab/>
+      </w:r>
+      <w:r>
+        <w:rPr>
+          <w:rFonts w:ascii="Arial Unicode MS" w:eastAsia="Arial Unicode MS" w:hAnsi="Arial Unicode MS" w:cs="Arial Unicode MS"/>
+          <w:sz w:val="24"/>
+          <w:szCs w:val="24"/>
+        </w:rPr>
+        <w:t>É preciso haver um contato cadastrado</w:t>
+      </w:r>
+    </w:p>
+    <w:p>
+      <w:pPr>
         <w:tabs>
           <w:tab w:val="left" w:pos="1170"/>
         </w:tabs>
@@ -9736,14 +10261,6 @@
           <w:szCs w:val="24"/>
         </w:rPr>
       </w:pPr>
-      <w:r>
-        <w:rPr>
-          <w:rFonts w:ascii="Arial Unicode MS" w:eastAsia="Arial Unicode MS" w:hAnsi="Arial Unicode MS" w:cs="Arial Unicode MS"/>
-          <w:sz w:val="24"/>
-          <w:szCs w:val="24"/>
-        </w:rPr>
-        <w:t>O usuário seleciona o botão principal e o alerta é enviado.</w:t>
-      </w:r>
     </w:p>
     <w:p>
       <w:pPr>
@@ -9756,23 +10273,6 @@
           <w:szCs w:val="24"/>
         </w:rPr>
       </w:pPr>
-      <w:r>
-        <w:rPr>
-          <w:rFonts w:ascii="Arial Unicode MS" w:eastAsia="Arial Unicode MS" w:hAnsi="Arial Unicode MS" w:cs="Arial Unicode MS"/>
-          <w:b/>
-          <w:sz w:val="24"/>
-          <w:szCs w:val="24"/>
-        </w:rPr>
-        <w:t xml:space="preserve">Exceções: </w:t>
-      </w:r>
-      <w:r>
-        <w:rPr>
-          <w:rFonts w:ascii="Arial Unicode MS" w:eastAsia="Arial Unicode MS" w:hAnsi="Arial Unicode MS" w:cs="Arial Unicode MS"/>
-          <w:sz w:val="24"/>
-          <w:szCs w:val="24"/>
-        </w:rPr>
-        <w:t>N/A</w:t>
-      </w:r>
     </w:p>
     <w:p>
       <w:pPr>
@@ -9781,20 +10281,10 @@
         </w:tabs>
         <w:rPr>
           <w:rFonts w:ascii="Arial Unicode MS" w:eastAsia="Arial Unicode MS" w:hAnsi="Arial Unicode MS" w:cs="Arial Unicode MS"/>
-          <w:b/>
-          <w:sz w:val="24"/>
-          <w:szCs w:val="24"/>
-        </w:rPr>
-      </w:pPr>
-      <w:r>
-        <w:rPr>
-          <w:rFonts w:ascii="Arial Unicode MS" w:eastAsia="Arial Unicode MS" w:hAnsi="Arial Unicode MS" w:cs="Arial Unicode MS"/>
-          <w:b/>
-          <w:sz w:val="24"/>
-          <w:szCs w:val="24"/>
-        </w:rPr>
-        <w:t>Regras de Negócio:</w:t>
-      </w:r>
+          <w:sz w:val="24"/>
+          <w:szCs w:val="24"/>
+        </w:rPr>
+      </w:pPr>
     </w:p>
     <w:p>
       <w:pPr>
@@ -9807,23 +10297,6 @@
           <w:szCs w:val="24"/>
         </w:rPr>
       </w:pPr>
-      <w:r>
-        <w:rPr>
-          <w:rFonts w:ascii="Arial Unicode MS" w:eastAsia="Arial Unicode MS" w:hAnsi="Arial Unicode MS" w:cs="Arial Unicode MS"/>
-          <w:b/>
-          <w:sz w:val="24"/>
-          <w:szCs w:val="24"/>
-        </w:rPr>
-        <w:tab/>
-      </w:r>
-      <w:r>
-        <w:rPr>
-          <w:rFonts w:ascii="Arial Unicode MS" w:eastAsia="Arial Unicode MS" w:hAnsi="Arial Unicode MS" w:cs="Arial Unicode MS"/>
-          <w:sz w:val="24"/>
-          <w:szCs w:val="24"/>
-        </w:rPr>
-        <w:t>É preciso haver um contato cadastrado</w:t>
-      </w:r>
     </w:p>
     <w:p>
       <w:pPr>
@@ -9848,31 +10321,6 @@
           <w:szCs w:val="24"/>
         </w:rPr>
       </w:pPr>
-      <w:r>
-        <w:rPr>
-          <w:rFonts w:ascii="Arial Unicode MS" w:eastAsia="Arial Unicode MS" w:hAnsi="Arial Unicode MS" w:cs="Arial Unicode MS"/>
-          <w:b/>
-          <w:sz w:val="24"/>
-          <w:szCs w:val="24"/>
-        </w:rPr>
-        <w:t>Caso de uso</w:t>
-      </w:r>
-      <w:r>
-        <w:rPr>
-          <w:rFonts w:ascii="Arial Unicode MS" w:eastAsia="Arial Unicode MS" w:hAnsi="Arial Unicode MS" w:cs="Arial Unicode MS"/>
-          <w:sz w:val="24"/>
-          <w:szCs w:val="24"/>
-        </w:rPr>
-        <w:t xml:space="preserve">: Manter </w:t>
-      </w:r>
-      <w:r>
-        <w:rPr>
-          <w:rFonts w:ascii="Arial Unicode MS" w:eastAsia="Arial Unicode MS" w:hAnsi="Arial Unicode MS" w:cs="Arial Unicode MS"/>
-          <w:sz w:val="24"/>
-          <w:szCs w:val="24"/>
-        </w:rPr>
-        <w:t>Medicamentos</w:t>
-      </w:r>
     </w:p>
     <w:p>
       <w:pPr>
@@ -9885,23 +10333,6 @@
           <w:szCs w:val="24"/>
         </w:rPr>
       </w:pPr>
-      <w:r>
-        <w:rPr>
-          <w:rFonts w:ascii="Arial Unicode MS" w:eastAsia="Arial Unicode MS" w:hAnsi="Arial Unicode MS" w:cs="Arial Unicode MS"/>
-          <w:b/>
-          <w:sz w:val="24"/>
-          <w:szCs w:val="24"/>
-        </w:rPr>
-        <w:t>Ator</w:t>
-      </w:r>
-      <w:r>
-        <w:rPr>
-          <w:rFonts w:ascii="Arial Unicode MS" w:eastAsia="Arial Unicode MS" w:hAnsi="Arial Unicode MS" w:cs="Arial Unicode MS"/>
-          <w:sz w:val="24"/>
-          <w:szCs w:val="24"/>
-        </w:rPr>
-        <w:t>: Usuário</w:t>
-      </w:r>
     </w:p>
     <w:p>
       <w:pPr>
@@ -9921,15 +10352,16 @@
           <w:sz w:val="24"/>
           <w:szCs w:val="24"/>
         </w:rPr>
-        <w:t>Participantes</w:t>
-      </w:r>
-      <w:r>
-        <w:rPr>
-          <w:rFonts w:ascii="Arial Unicode MS" w:eastAsia="Arial Unicode MS" w:hAnsi="Arial Unicode MS" w:cs="Arial Unicode MS"/>
-          <w:sz w:val="24"/>
-          <w:szCs w:val="24"/>
-        </w:rPr>
-        <w:t>: Usuário</w:t>
+        <w:lastRenderedPageBreak/>
+        <w:t>Caso de uso</w:t>
+      </w:r>
+      <w:r>
+        <w:rPr>
+          <w:rFonts w:ascii="Arial Unicode MS" w:eastAsia="Arial Unicode MS" w:hAnsi="Arial Unicode MS" w:cs="Arial Unicode MS"/>
+          <w:sz w:val="24"/>
+          <w:szCs w:val="24"/>
+        </w:rPr>
+        <w:t>: Manter Medicamentos</w:t>
       </w:r>
     </w:p>
     <w:p>
@@ -9950,7 +10382,64 @@
           <w:sz w:val="24"/>
           <w:szCs w:val="24"/>
         </w:rPr>
-        <w:lastRenderedPageBreak/>
+        <w:t>Ator</w:t>
+      </w:r>
+      <w:r>
+        <w:rPr>
+          <w:rFonts w:ascii="Arial Unicode MS" w:eastAsia="Arial Unicode MS" w:hAnsi="Arial Unicode MS" w:cs="Arial Unicode MS"/>
+          <w:sz w:val="24"/>
+          <w:szCs w:val="24"/>
+        </w:rPr>
+        <w:t>: Usuário</w:t>
+      </w:r>
+    </w:p>
+    <w:p>
+      <w:pPr>
+        <w:tabs>
+          <w:tab w:val="left" w:pos="1170"/>
+        </w:tabs>
+        <w:rPr>
+          <w:rFonts w:ascii="Arial Unicode MS" w:eastAsia="Arial Unicode MS" w:hAnsi="Arial Unicode MS" w:cs="Arial Unicode MS"/>
+          <w:sz w:val="24"/>
+          <w:szCs w:val="24"/>
+        </w:rPr>
+      </w:pPr>
+      <w:r>
+        <w:rPr>
+          <w:rFonts w:ascii="Arial Unicode MS" w:eastAsia="Arial Unicode MS" w:hAnsi="Arial Unicode MS" w:cs="Arial Unicode MS"/>
+          <w:b/>
+          <w:sz w:val="24"/>
+          <w:szCs w:val="24"/>
+        </w:rPr>
+        <w:t>Participantes</w:t>
+      </w:r>
+      <w:r>
+        <w:rPr>
+          <w:rFonts w:ascii="Arial Unicode MS" w:eastAsia="Arial Unicode MS" w:hAnsi="Arial Unicode MS" w:cs="Arial Unicode MS"/>
+          <w:sz w:val="24"/>
+          <w:szCs w:val="24"/>
+        </w:rPr>
+        <w:t>: Usuário</w:t>
+      </w:r>
+    </w:p>
+    <w:p>
+      <w:pPr>
+        <w:tabs>
+          <w:tab w:val="left" w:pos="1170"/>
+        </w:tabs>
+        <w:rPr>
+          <w:rFonts w:ascii="Arial Unicode MS" w:eastAsia="Arial Unicode MS" w:hAnsi="Arial Unicode MS" w:cs="Arial Unicode MS"/>
+          <w:sz w:val="24"/>
+          <w:szCs w:val="24"/>
+        </w:rPr>
+      </w:pPr>
+      <w:r>
+        <w:rPr>
+          <w:rFonts w:ascii="Arial Unicode MS" w:eastAsia="Arial Unicode MS" w:hAnsi="Arial Unicode MS" w:cs="Arial Unicode MS"/>
+          <w:b/>
+          <w:sz w:val="24"/>
+          <w:szCs w:val="24"/>
+        </w:rPr>
         <w:t>Pré-Condições</w:t>
       </w:r>
       <w:r>
@@ -9968,15 +10457,7 @@
           <w:sz w:val="24"/>
           <w:szCs w:val="24"/>
         </w:rPr>
-        <w:t xml:space="preserve"> </w:t>
-      </w:r>
-      <w:r>
-        <w:rPr>
-          <w:rFonts w:ascii="Arial Unicode MS" w:eastAsia="Arial Unicode MS" w:hAnsi="Arial Unicode MS" w:cs="Arial Unicode MS"/>
-          <w:sz w:val="24"/>
-          <w:szCs w:val="24"/>
-        </w:rPr>
-        <w:t xml:space="preserve"> </w:t>
+        <w:t xml:space="preserve">  </w:t>
       </w:r>
       <w:proofErr w:type="gramEnd"/>
       <w:r>
@@ -10276,16 +10757,7 @@
           <w:sz w:val="24"/>
           <w:szCs w:val="24"/>
         </w:rPr>
-        <w:t>Exceções</w:t>
-      </w:r>
-      <w:r>
-        <w:rPr>
-          <w:rFonts w:ascii="Arial Unicode MS" w:eastAsia="Arial Unicode MS" w:hAnsi="Arial Unicode MS" w:cs="Arial Unicode MS"/>
-          <w:b/>
-          <w:sz w:val="24"/>
-          <w:szCs w:val="24"/>
-        </w:rPr>
-        <w:t xml:space="preserve">: </w:t>
+        <w:t xml:space="preserve">Exceções: </w:t>
       </w:r>
     </w:p>
     <w:p>
@@ -10397,42 +10869,6 @@
           <w:szCs w:val="24"/>
         </w:rPr>
       </w:pPr>
-    </w:p>
-    <w:p>
-      <w:pPr>
-        <w:tabs>
-          <w:tab w:val="left" w:pos="1170"/>
-        </w:tabs>
-        <w:rPr>
-          <w:rFonts w:ascii="Arial Unicode MS" w:eastAsia="Arial Unicode MS" w:hAnsi="Arial Unicode MS" w:cs="Arial Unicode MS"/>
-          <w:sz w:val="24"/>
-          <w:szCs w:val="24"/>
-        </w:rPr>
-      </w:pPr>
-    </w:p>
-    <w:p>
-      <w:pPr>
-        <w:tabs>
-          <w:tab w:val="left" w:pos="1170"/>
-        </w:tabs>
-        <w:rPr>
-          <w:rFonts w:ascii="Arial Unicode MS" w:eastAsia="Arial Unicode MS" w:hAnsi="Arial Unicode MS" w:cs="Arial Unicode MS"/>
-          <w:sz w:val="24"/>
-          <w:szCs w:val="24"/>
-        </w:rPr>
-      </w:pPr>
-    </w:p>
-    <w:p>
-      <w:pPr>
-        <w:tabs>
-          <w:tab w:val="left" w:pos="1170"/>
-        </w:tabs>
-        <w:rPr>
-          <w:rFonts w:ascii="Arial Unicode MS" w:eastAsia="Arial Unicode MS" w:hAnsi="Arial Unicode MS" w:cs="Arial Unicode MS"/>
-          <w:sz w:val="24"/>
-          <w:szCs w:val="24"/>
-        </w:rPr>
-      </w:pPr>
       <w:r>
         <w:rPr>
           <w:rFonts w:ascii="Arial Unicode MS" w:eastAsia="Arial Unicode MS" w:hAnsi="Arial Unicode MS" w:cs="Arial Unicode MS"/>
@@ -10449,15 +10885,7 @@
           <w:sz w:val="24"/>
           <w:szCs w:val="24"/>
         </w:rPr>
-        <w:t xml:space="preserve">: Manter </w:t>
-      </w:r>
-      <w:r>
-        <w:rPr>
-          <w:rFonts w:ascii="Arial Unicode MS" w:eastAsia="Arial Unicode MS" w:hAnsi="Arial Unicode MS" w:cs="Arial Unicode MS"/>
-          <w:sz w:val="24"/>
-          <w:szCs w:val="24"/>
-        </w:rPr>
-        <w:t>Exames e consultas</w:t>
+        <w:t>: Manter Exames e consultas</w:t>
       </w:r>
     </w:p>
     <w:p>
@@ -10831,31 +11259,7 @@
           <w:sz w:val="24"/>
           <w:szCs w:val="24"/>
         </w:rPr>
-        <w:t xml:space="preserve"> ser informado os dados da Consulta, tais como: </w:t>
-      </w:r>
-      <w:r>
-        <w:rPr>
-          <w:rFonts w:ascii="Arial Unicode MS" w:eastAsia="Arial Unicode MS" w:hAnsi="Arial Unicode MS" w:cs="Arial Unicode MS"/>
-          <w:sz w:val="24"/>
-          <w:szCs w:val="24"/>
-        </w:rPr>
-        <w:t>Descriç</w:t>
-      </w:r>
-      <w:r>
-        <w:rPr>
-          <w:rFonts w:ascii="Arial Unicode MS" w:eastAsia="Arial Unicode MS" w:hAnsi="Arial Unicode MS" w:cs="Arial Unicode MS"/>
-          <w:sz w:val="24"/>
-          <w:szCs w:val="24"/>
-        </w:rPr>
-        <w:t>ão, Data e Hora</w:t>
-      </w:r>
-      <w:r>
-        <w:rPr>
-          <w:rFonts w:ascii="Arial Unicode MS" w:eastAsia="Arial Unicode MS" w:hAnsi="Arial Unicode MS" w:cs="Arial Unicode MS"/>
-          <w:sz w:val="24"/>
-          <w:szCs w:val="24"/>
-        </w:rPr>
-        <w:t>, o e em seguida o usuário deve clicar no botão de Gravar.</w:t>
+        <w:t xml:space="preserve"> ser informado os dados da Consulta, tais como: Descrição, Data e Hora, o e em seguida o usuário deve clicar no botão de Gravar.</w:t>
       </w:r>
     </w:p>
     <w:p>
@@ -10898,39 +11302,7 @@
           <w:sz w:val="24"/>
           <w:szCs w:val="24"/>
         </w:rPr>
-        <w:t xml:space="preserve"> onde poder</w:t>
-      </w:r>
-      <w:r>
-        <w:rPr>
-          <w:rFonts w:ascii="Arial Unicode MS" w:eastAsia="Arial Unicode MS" w:hAnsi="Arial Unicode MS" w:cs="Arial Unicode MS"/>
-          <w:sz w:val="24"/>
-          <w:szCs w:val="24"/>
-        </w:rPr>
-        <w:t>á ver se sua Consulta</w:t>
-      </w:r>
-      <w:r>
-        <w:rPr>
-          <w:rFonts w:ascii="Arial Unicode MS" w:eastAsia="Arial Unicode MS" w:hAnsi="Arial Unicode MS" w:cs="Arial Unicode MS"/>
-          <w:sz w:val="24"/>
-          <w:szCs w:val="24"/>
-        </w:rPr>
-        <w:t xml:space="preserve"> foi cadastrad</w:t>
-      </w:r>
-      <w:r>
-        <w:rPr>
-          <w:rFonts w:ascii="Arial Unicode MS" w:eastAsia="Arial Unicode MS" w:hAnsi="Arial Unicode MS" w:cs="Arial Unicode MS"/>
-          <w:sz w:val="24"/>
-          <w:szCs w:val="24"/>
-        </w:rPr>
-        <w:t>a</w:t>
-      </w:r>
-      <w:r>
-        <w:rPr>
-          <w:rFonts w:ascii="Arial Unicode MS" w:eastAsia="Arial Unicode MS" w:hAnsi="Arial Unicode MS" w:cs="Arial Unicode MS"/>
-          <w:sz w:val="24"/>
-          <w:szCs w:val="24"/>
-        </w:rPr>
-        <w:t>.</w:t>
+        <w:t xml:space="preserve"> onde poderá ver se sua Consulta foi cadastrada.</w:t>
       </w:r>
     </w:p>
     <w:p>
@@ -10955,23 +11327,7 @@
           <w:sz w:val="24"/>
           <w:szCs w:val="24"/>
         </w:rPr>
-        <w:t xml:space="preserve">Caso deseje alterar ou excluir uma </w:t>
-      </w:r>
-      <w:r>
-        <w:rPr>
-          <w:rFonts w:ascii="Arial Unicode MS" w:eastAsia="Arial Unicode MS" w:hAnsi="Arial Unicode MS" w:cs="Arial Unicode MS"/>
-          <w:sz w:val="24"/>
-          <w:szCs w:val="24"/>
-        </w:rPr>
-        <w:t>consulta</w:t>
-      </w:r>
-      <w:r>
-        <w:rPr>
-          <w:rFonts w:ascii="Arial Unicode MS" w:eastAsia="Arial Unicode MS" w:hAnsi="Arial Unicode MS" w:cs="Arial Unicode MS"/>
-          <w:sz w:val="24"/>
-          <w:szCs w:val="24"/>
-        </w:rPr>
-        <w:t xml:space="preserve"> o Usuário deverá clicar sobre o nome da mesma e, em seguida, editar ou exclui-la.</w:t>
+        <w:t>Caso deseje alterar ou excluir uma consulta o Usuário deverá clicar sobre o nome da mesma e, em seguida, editar ou exclui-la.</w:t>
       </w:r>
     </w:p>
     <w:p>
@@ -11086,23 +11442,7 @@
           <w:sz w:val="24"/>
           <w:szCs w:val="24"/>
         </w:rPr>
-        <w:t xml:space="preserve">, caso o usuário aperte o botão de excluir, deverá ser exibida uma mensagem de confirmação para evitar que alguma </w:t>
-      </w:r>
-      <w:r>
-        <w:rPr>
-          <w:rFonts w:ascii="Arial Unicode MS" w:eastAsia="Arial Unicode MS" w:hAnsi="Arial Unicode MS" w:cs="Arial Unicode MS"/>
-          <w:sz w:val="24"/>
-          <w:szCs w:val="24"/>
-        </w:rPr>
-        <w:t>Consulta</w:t>
-      </w:r>
-      <w:r>
-        <w:rPr>
-          <w:rFonts w:ascii="Arial Unicode MS" w:eastAsia="Arial Unicode MS" w:hAnsi="Arial Unicode MS" w:cs="Arial Unicode MS"/>
-          <w:sz w:val="24"/>
-          <w:szCs w:val="24"/>
-        </w:rPr>
-        <w:t xml:space="preserve"> seja excluída por engano</w:t>
+        <w:t>, caso o usuário aperte o botão de excluir, deverá ser exibida uma mensagem de confirmação para evitar que alguma Consulta seja excluída por engano</w:t>
       </w:r>
     </w:p>
     <w:p>
@@ -11153,15 +11493,7 @@
           <w:sz w:val="24"/>
           <w:szCs w:val="24"/>
         </w:rPr>
-        <w:t>Todos os campos deverão ser preenchidos</w:t>
-      </w:r>
-      <w:r>
-        <w:rPr>
-          <w:rFonts w:ascii="Arial Unicode MS" w:eastAsia="Arial Unicode MS" w:hAnsi="Arial Unicode MS" w:cs="Arial Unicode MS"/>
-          <w:sz w:val="24"/>
-          <w:szCs w:val="24"/>
-        </w:rPr>
-        <w:t>.</w:t>
+        <w:t>Todos os campos deverão ser preenchidos.</w:t>
       </w:r>
     </w:p>
     <w:p>
@@ -11203,15 +11535,23 @@
           <w:sz w:val="24"/>
           <w:szCs w:val="24"/>
         </w:rPr>
-        <w:t xml:space="preserve">: Manter </w:t>
-      </w:r>
-      <w:r>
-        <w:rPr>
-          <w:rFonts w:ascii="Arial Unicode MS" w:eastAsia="Arial Unicode MS" w:hAnsi="Arial Unicode MS" w:cs="Arial Unicode MS"/>
-          <w:sz w:val="24"/>
-          <w:szCs w:val="24"/>
-        </w:rPr>
-        <w:t>Alarme</w:t>
+        <w:t xml:space="preserve">: </w:t>
+      </w:r>
+      <w:r>
+        <w:rPr>
+          <w:rFonts w:ascii="Arial Unicode MS" w:eastAsia="Arial Unicode MS" w:hAnsi="Arial Unicode MS" w:cs="Arial Unicode MS"/>
+          <w:sz w:val="24"/>
+          <w:szCs w:val="24"/>
+        </w:rPr>
+        <w:t>Receber</w:t>
+      </w:r>
+      <w:r>
+        <w:rPr>
+          <w:rFonts w:ascii="Arial Unicode MS" w:eastAsia="Arial Unicode MS" w:hAnsi="Arial Unicode MS" w:cs="Arial Unicode MS"/>
+          <w:sz w:val="24"/>
+          <w:szCs w:val="24"/>
+        </w:rPr>
+        <w:t xml:space="preserve"> Alerta</w:t>
       </w:r>
     </w:p>
     <w:p>
@@ -11240,15 +11580,7 @@
           <w:sz w:val="24"/>
           <w:szCs w:val="24"/>
         </w:rPr>
-        <w:t xml:space="preserve">: </w:t>
-      </w:r>
-      <w:r>
-        <w:rPr>
-          <w:rFonts w:ascii="Arial Unicode MS" w:eastAsia="Arial Unicode MS" w:hAnsi="Arial Unicode MS" w:cs="Arial Unicode MS"/>
-          <w:sz w:val="24"/>
-          <w:szCs w:val="24"/>
-        </w:rPr>
-        <w:t>Sistema</w:t>
+        <w:t>: Sistema</w:t>
       </w:r>
     </w:p>
     <w:p>
@@ -11277,15 +11609,7 @@
           <w:sz w:val="24"/>
           <w:szCs w:val="24"/>
         </w:rPr>
-        <w:t xml:space="preserve">: </w:t>
-      </w:r>
-      <w:r>
-        <w:rPr>
-          <w:rFonts w:ascii="Arial Unicode MS" w:eastAsia="Arial Unicode MS" w:hAnsi="Arial Unicode MS" w:cs="Arial Unicode MS"/>
-          <w:sz w:val="24"/>
-          <w:szCs w:val="24"/>
-        </w:rPr>
-        <w:t>Sistema, Usuário.</w:t>
+        <w:t>: Sistema, Usuário.</w:t>
       </w:r>
     </w:p>
     <w:p>
@@ -11496,16 +11820,7 @@
           <w:sz w:val="24"/>
           <w:szCs w:val="24"/>
         </w:rPr>
-        <w:t>Exceções</w:t>
-      </w:r>
-      <w:r>
-        <w:rPr>
-          <w:rFonts w:ascii="Arial Unicode MS" w:eastAsia="Arial Unicode MS" w:hAnsi="Arial Unicode MS" w:cs="Arial Unicode MS"/>
-          <w:b/>
-          <w:sz w:val="24"/>
-          <w:szCs w:val="24"/>
-        </w:rPr>
-        <w:t>:</w:t>
+        <w:t>Exceções:</w:t>
       </w:r>
       <w:proofErr w:type="gramStart"/>
       <w:r>
@@ -11577,8 +11892,6 @@
         </w:rPr>
         <w:t xml:space="preserve">A mensagem de alerta deve ser exibida mesmo com o aplicativo fechado. </w:t>
       </w:r>
-      <w:bookmarkStart w:id="7" w:name="_GoBack"/>
-      <w:bookmarkEnd w:id="7"/>
     </w:p>
     <w:p>
       <w:pPr>
@@ -11591,23 +11904,6 @@
           <w:szCs w:val="24"/>
         </w:rPr>
       </w:pPr>
-      <w:r>
-        <w:rPr>
-          <w:rFonts w:ascii="Arial Unicode MS" w:eastAsia="Arial Unicode MS" w:hAnsi="Arial Unicode MS" w:cs="Arial Unicode MS"/>
-          <w:b/>
-          <w:sz w:val="24"/>
-          <w:szCs w:val="24"/>
-        </w:rPr>
-        <w:tab/>
-      </w:r>
-      <w:r>
-        <w:rPr>
-          <w:rFonts w:ascii="Arial Unicode MS" w:eastAsia="Arial Unicode MS" w:hAnsi="Arial Unicode MS" w:cs="Arial Unicode MS"/>
-          <w:sz w:val="24"/>
-          <w:szCs w:val="24"/>
-        </w:rPr>
-        <w:t xml:space="preserve"> </w:t>
-      </w:r>
     </w:p>
     <w:p>
       <w:pPr>
@@ -11638,7 +11934,581 @@
         <w:tabs>
           <w:tab w:val="left" w:pos="1170"/>
         </w:tabs>
-        <w:ind w:left="1170"/>
+        <w:rPr>
+          <w:rFonts w:ascii="Arial Unicode MS" w:eastAsia="Arial Unicode MS" w:hAnsi="Arial Unicode MS" w:cs="Arial Unicode MS"/>
+          <w:sz w:val="24"/>
+          <w:szCs w:val="24"/>
+        </w:rPr>
+      </w:pPr>
+    </w:p>
+    <w:p>
+      <w:pPr>
+        <w:tabs>
+          <w:tab w:val="left" w:pos="1170"/>
+        </w:tabs>
+        <w:rPr>
+          <w:rFonts w:ascii="Arial Unicode MS" w:eastAsia="Arial Unicode MS" w:hAnsi="Arial Unicode MS" w:cs="Arial Unicode MS"/>
+          <w:sz w:val="24"/>
+          <w:szCs w:val="24"/>
+        </w:rPr>
+      </w:pPr>
+    </w:p>
+    <w:p>
+      <w:pPr>
+        <w:tabs>
+          <w:tab w:val="left" w:pos="1170"/>
+        </w:tabs>
+        <w:rPr>
+          <w:rFonts w:ascii="Arial Unicode MS" w:eastAsia="Arial Unicode MS" w:hAnsi="Arial Unicode MS" w:cs="Arial Unicode MS"/>
+          <w:sz w:val="24"/>
+          <w:szCs w:val="24"/>
+        </w:rPr>
+      </w:pPr>
+    </w:p>
+    <w:p>
+      <w:pPr>
+        <w:tabs>
+          <w:tab w:val="left" w:pos="1170"/>
+        </w:tabs>
+        <w:rPr>
+          <w:rFonts w:ascii="Arial Unicode MS" w:eastAsia="Arial Unicode MS" w:hAnsi="Arial Unicode MS" w:cs="Arial Unicode MS"/>
+          <w:sz w:val="24"/>
+          <w:szCs w:val="24"/>
+        </w:rPr>
+      </w:pPr>
+    </w:p>
+    <w:p>
+      <w:pPr>
+        <w:pStyle w:val="PargrafodaLista"/>
+        <w:numPr>
+          <w:ilvl w:val="0"/>
+          <w:numId w:val="4"/>
+        </w:numPr>
+        <w:jc w:val="both"/>
+        <w:outlineLvl w:val="0"/>
+        <w:rPr>
+          <w:rFonts w:ascii="Arial Unicode MS" w:eastAsia="Arial Unicode MS" w:hAnsi="Arial Unicode MS" w:cs="Arial Unicode MS"/>
+          <w:b/>
+          <w:sz w:val="24"/>
+          <w:szCs w:val="24"/>
+        </w:rPr>
+      </w:pPr>
+      <w:r>
+        <w:rPr>
+          <w:rFonts w:ascii="Arial Unicode MS" w:eastAsia="Arial Unicode MS" w:hAnsi="Arial Unicode MS" w:cs="Arial Unicode MS"/>
+          <w:b/>
+          <w:sz w:val="24"/>
+          <w:szCs w:val="24"/>
+        </w:rPr>
+        <w:lastRenderedPageBreak/>
+        <w:t>Diagramas de Sequencia</w:t>
+      </w:r>
+    </w:p>
+    <w:p>
+      <w:pPr>
+        <w:jc w:val="both"/>
+        <w:outlineLvl w:val="0"/>
+        <w:rPr>
+          <w:rFonts w:ascii="Arial Unicode MS" w:eastAsia="Arial Unicode MS" w:hAnsi="Arial Unicode MS" w:cs="Arial Unicode MS"/>
+          <w:sz w:val="24"/>
+          <w:szCs w:val="24"/>
+        </w:rPr>
+      </w:pPr>
+      <w:r>
+        <w:rPr>
+          <w:rFonts w:ascii="Arial Unicode MS" w:eastAsia="Arial Unicode MS" w:hAnsi="Arial Unicode MS" w:cs="Arial Unicode MS"/>
+          <w:b/>
+          <w:sz w:val="24"/>
+          <w:szCs w:val="24"/>
+        </w:rPr>
+        <w:t>Manter Alerta</w:t>
+      </w:r>
+    </w:p>
+    <w:p>
+      <w:pPr>
+        <w:jc w:val="both"/>
+        <w:outlineLvl w:val="0"/>
+        <w:rPr>
+          <w:rFonts w:ascii="Arial Unicode MS" w:eastAsia="Arial Unicode MS" w:hAnsi="Arial Unicode MS" w:cs="Arial Unicode MS"/>
+          <w:sz w:val="24"/>
+          <w:szCs w:val="24"/>
+        </w:rPr>
+      </w:pPr>
+      <w:r>
+        <w:rPr>
+          <w:rFonts w:ascii="Arial Unicode MS" w:eastAsia="Arial Unicode MS" w:hAnsi="Arial Unicode MS" w:cs="Arial Unicode MS"/>
+          <w:noProof/>
+          <w:sz w:val="24"/>
+          <w:szCs w:val="24"/>
+          <w:lang w:eastAsia="pt-BR"/>
+        </w:rPr>
+        <w:drawing>
+          <wp:inline distT="0" distB="0" distL="0" distR="0">
+            <wp:extent cx="5391150" cy="3543300"/>
+            <wp:effectExtent l="0" t="0" r="0" b="0"/>
+            <wp:docPr id="30" name="Imagem 30" descr="T:\AJUDE DS\manterAlerta.jpeg"/>
+            <wp:cNvGraphicFramePr>
+              <a:graphicFrameLocks xmlns:a="http://schemas.openxmlformats.org/drawingml/2006/main" noChangeAspect="1"/>
+            </wp:cNvGraphicFramePr>
+            <a:graphic xmlns:a="http://schemas.openxmlformats.org/drawingml/2006/main">
+              <a:graphicData uri="http://schemas.openxmlformats.org/drawingml/2006/picture">
+                <pic:pic xmlns:pic="http://schemas.openxmlformats.org/drawingml/2006/picture">
+                  <pic:nvPicPr>
+                    <pic:cNvPr id="0" name="Picture 2" descr="T:\AJUDE DS\manterAlerta.jpeg"/>
+                    <pic:cNvPicPr>
+                      <a:picLocks noChangeAspect="1" noChangeArrowheads="1"/>
+                    </pic:cNvPicPr>
+                  </pic:nvPicPr>
+                  <pic:blipFill>
+                    <a:blip r:embed="rId12">
+                      <a:extLst>
+                        <a:ext uri="{28A0092B-C50C-407E-A947-70E740481C1C}">
+                          <a14:useLocalDpi xmlns:a14="http://schemas.microsoft.com/office/drawing/2010/main" val="0"/>
+                        </a:ext>
+                      </a:extLst>
+                    </a:blip>
+                    <a:srcRect/>
+                    <a:stretch>
+                      <a:fillRect/>
+                    </a:stretch>
+                  </pic:blipFill>
+                  <pic:spPr bwMode="auto">
+                    <a:xfrm>
+                      <a:off x="0" y="0"/>
+                      <a:ext cx="5391150" cy="3543300"/>
+                    </a:xfrm>
+                    <a:prstGeom prst="rect">
+                      <a:avLst/>
+                    </a:prstGeom>
+                    <a:noFill/>
+                    <a:ln>
+                      <a:noFill/>
+                    </a:ln>
+                  </pic:spPr>
+                </pic:pic>
+              </a:graphicData>
+            </a:graphic>
+          </wp:inline>
+        </w:drawing>
+      </w:r>
+      <w:r>
+        <w:rPr>
+          <w:rFonts w:ascii="Arial Unicode MS" w:eastAsia="Arial Unicode MS" w:hAnsi="Arial Unicode MS" w:cs="Arial Unicode MS"/>
+          <w:sz w:val="24"/>
+          <w:szCs w:val="24"/>
+        </w:rPr>
+        <w:t xml:space="preserve"> </w:t>
+      </w:r>
+    </w:p>
+    <w:p>
+      <w:pPr>
+        <w:jc w:val="both"/>
+        <w:outlineLvl w:val="0"/>
+        <w:rPr>
+          <w:rFonts w:ascii="Arial Unicode MS" w:eastAsia="Arial Unicode MS" w:hAnsi="Arial Unicode MS" w:cs="Arial Unicode MS"/>
+          <w:sz w:val="24"/>
+          <w:szCs w:val="24"/>
+        </w:rPr>
+      </w:pPr>
+      <w:r>
+        <w:rPr>
+          <w:rFonts w:ascii="Arial Unicode MS" w:eastAsia="Arial Unicode MS" w:hAnsi="Arial Unicode MS" w:cs="Arial Unicode MS"/>
+          <w:b/>
+          <w:sz w:val="24"/>
+          <w:szCs w:val="24"/>
+        </w:rPr>
+        <w:t>Enviar Alerta de Emergência</w:t>
+      </w:r>
+      <w:bookmarkStart w:id="7" w:name="_GoBack"/>
+      <w:bookmarkEnd w:id="7"/>
+    </w:p>
+    <w:p>
+      <w:pPr>
+        <w:jc w:val="both"/>
+        <w:outlineLvl w:val="0"/>
+        <w:rPr>
+          <w:rFonts w:ascii="Arial Unicode MS" w:eastAsia="Arial Unicode MS" w:hAnsi="Arial Unicode MS" w:cs="Arial Unicode MS"/>
+          <w:b/>
+          <w:sz w:val="24"/>
+          <w:szCs w:val="24"/>
+        </w:rPr>
+      </w:pPr>
+      <w:r>
+        <w:rPr>
+          <w:rFonts w:ascii="Arial Unicode MS" w:eastAsia="Arial Unicode MS" w:hAnsi="Arial Unicode MS" w:cs="Arial Unicode MS"/>
+          <w:b/>
+          <w:noProof/>
+          <w:sz w:val="24"/>
+          <w:szCs w:val="24"/>
+          <w:lang w:eastAsia="pt-BR"/>
+        </w:rPr>
+        <w:drawing>
+          <wp:inline distT="0" distB="0" distL="0" distR="0">
+            <wp:extent cx="5391150" cy="3067050"/>
+            <wp:effectExtent l="0" t="0" r="0" b="0"/>
+            <wp:docPr id="31" name="Imagem 31" descr="T:\AJUDE DS\enviar alerta de emergencia.jpeg"/>
+            <wp:cNvGraphicFramePr>
+              <a:graphicFrameLocks xmlns:a="http://schemas.openxmlformats.org/drawingml/2006/main" noChangeAspect="1"/>
+            </wp:cNvGraphicFramePr>
+            <a:graphic xmlns:a="http://schemas.openxmlformats.org/drawingml/2006/main">
+              <a:graphicData uri="http://schemas.openxmlformats.org/drawingml/2006/picture">
+                <pic:pic xmlns:pic="http://schemas.openxmlformats.org/drawingml/2006/picture">
+                  <pic:nvPicPr>
+                    <pic:cNvPr id="0" name="Picture 3" descr="T:\AJUDE DS\enviar alerta de emergencia.jpeg"/>
+                    <pic:cNvPicPr>
+                      <a:picLocks noChangeAspect="1" noChangeArrowheads="1"/>
+                    </pic:cNvPicPr>
+                  </pic:nvPicPr>
+                  <pic:blipFill>
+                    <a:blip r:embed="rId13">
+                      <a:extLst>
+                        <a:ext uri="{28A0092B-C50C-407E-A947-70E740481C1C}">
+                          <a14:useLocalDpi xmlns:a14="http://schemas.microsoft.com/office/drawing/2010/main" val="0"/>
+                        </a:ext>
+                      </a:extLst>
+                    </a:blip>
+                    <a:srcRect/>
+                    <a:stretch>
+                      <a:fillRect/>
+                    </a:stretch>
+                  </pic:blipFill>
+                  <pic:spPr bwMode="auto">
+                    <a:xfrm>
+                      <a:off x="0" y="0"/>
+                      <a:ext cx="5391150" cy="3067050"/>
+                    </a:xfrm>
+                    <a:prstGeom prst="rect">
+                      <a:avLst/>
+                    </a:prstGeom>
+                    <a:noFill/>
+                    <a:ln>
+                      <a:noFill/>
+                    </a:ln>
+                  </pic:spPr>
+                </pic:pic>
+              </a:graphicData>
+            </a:graphic>
+          </wp:inline>
+        </w:drawing>
+      </w:r>
+    </w:p>
+    <w:p>
+      <w:pPr>
+        <w:tabs>
+          <w:tab w:val="left" w:pos="1170"/>
+        </w:tabs>
+        <w:rPr>
+          <w:rFonts w:ascii="Arial Unicode MS" w:eastAsia="Arial Unicode MS" w:hAnsi="Arial Unicode MS" w:cs="Arial Unicode MS"/>
+          <w:sz w:val="24"/>
+          <w:szCs w:val="24"/>
+        </w:rPr>
+      </w:pPr>
+    </w:p>
+    <w:p>
+      <w:pPr>
+        <w:jc w:val="both"/>
+        <w:outlineLvl w:val="0"/>
+        <w:rPr>
+          <w:rFonts w:ascii="Arial Unicode MS" w:eastAsia="Arial Unicode MS" w:hAnsi="Arial Unicode MS" w:cs="Arial Unicode MS"/>
+          <w:sz w:val="24"/>
+          <w:szCs w:val="24"/>
+        </w:rPr>
+      </w:pPr>
+      <w:r>
+        <w:rPr>
+          <w:rFonts w:ascii="Arial Unicode MS" w:eastAsia="Arial Unicode MS" w:hAnsi="Arial Unicode MS" w:cs="Arial Unicode MS"/>
+          <w:b/>
+          <w:sz w:val="24"/>
+          <w:szCs w:val="24"/>
+        </w:rPr>
+        <w:lastRenderedPageBreak/>
+        <w:t>Manter Exames e Consultas</w:t>
+      </w:r>
+    </w:p>
+    <w:p>
+      <w:pPr>
+        <w:tabs>
+          <w:tab w:val="left" w:pos="1170"/>
+        </w:tabs>
+        <w:rPr>
+          <w:rFonts w:ascii="Arial Unicode MS" w:eastAsia="Arial Unicode MS" w:hAnsi="Arial Unicode MS" w:cs="Arial Unicode MS"/>
+          <w:sz w:val="24"/>
+          <w:szCs w:val="24"/>
+        </w:rPr>
+      </w:pPr>
+      <w:r>
+        <w:rPr>
+          <w:rFonts w:ascii="Arial Unicode MS" w:eastAsia="Arial Unicode MS" w:hAnsi="Arial Unicode MS" w:cs="Arial Unicode MS"/>
+          <w:noProof/>
+          <w:sz w:val="24"/>
+          <w:szCs w:val="24"/>
+          <w:lang w:eastAsia="pt-BR"/>
+        </w:rPr>
+        <w:drawing>
+          <wp:inline distT="0" distB="0" distL="0" distR="0">
+            <wp:extent cx="5410200" cy="3581400"/>
+            <wp:effectExtent l="0" t="0" r="0" b="0"/>
+            <wp:docPr id="32" name="Imagem 32" descr="T:\AJUDE DS\ManterExamesCOnsultas.jpeg"/>
+            <wp:cNvGraphicFramePr>
+              <a:graphicFrameLocks xmlns:a="http://schemas.openxmlformats.org/drawingml/2006/main" noChangeAspect="1"/>
+            </wp:cNvGraphicFramePr>
+            <a:graphic xmlns:a="http://schemas.openxmlformats.org/drawingml/2006/main">
+              <a:graphicData uri="http://schemas.openxmlformats.org/drawingml/2006/picture">
+                <pic:pic xmlns:pic="http://schemas.openxmlformats.org/drawingml/2006/picture">
+                  <pic:nvPicPr>
+                    <pic:cNvPr id="0" name="Picture 4" descr="T:\AJUDE DS\ManterExamesCOnsultas.jpeg"/>
+                    <pic:cNvPicPr>
+                      <a:picLocks noChangeAspect="1" noChangeArrowheads="1"/>
+                    </pic:cNvPicPr>
+                  </pic:nvPicPr>
+                  <pic:blipFill>
+                    <a:blip r:embed="rId14">
+                      <a:extLst>
+                        <a:ext uri="{28A0092B-C50C-407E-A947-70E740481C1C}">
+                          <a14:useLocalDpi xmlns:a14="http://schemas.microsoft.com/office/drawing/2010/main" val="0"/>
+                        </a:ext>
+                      </a:extLst>
+                    </a:blip>
+                    <a:srcRect/>
+                    <a:stretch>
+                      <a:fillRect/>
+                    </a:stretch>
+                  </pic:blipFill>
+                  <pic:spPr bwMode="auto">
+                    <a:xfrm>
+                      <a:off x="0" y="0"/>
+                      <a:ext cx="5410200" cy="3581400"/>
+                    </a:xfrm>
+                    <a:prstGeom prst="rect">
+                      <a:avLst/>
+                    </a:prstGeom>
+                    <a:noFill/>
+                    <a:ln>
+                      <a:noFill/>
+                    </a:ln>
+                  </pic:spPr>
+                </pic:pic>
+              </a:graphicData>
+            </a:graphic>
+          </wp:inline>
+        </w:drawing>
+      </w:r>
+    </w:p>
+    <w:p>
+      <w:pPr>
+        <w:jc w:val="both"/>
+        <w:outlineLvl w:val="0"/>
+        <w:rPr>
+          <w:rFonts w:ascii="Arial Unicode MS" w:eastAsia="Arial Unicode MS" w:hAnsi="Arial Unicode MS" w:cs="Arial Unicode MS"/>
+          <w:b/>
+          <w:sz w:val="24"/>
+          <w:szCs w:val="24"/>
+        </w:rPr>
+      </w:pPr>
+      <w:r>
+        <w:rPr>
+          <w:rFonts w:ascii="Arial Unicode MS" w:eastAsia="Arial Unicode MS" w:hAnsi="Arial Unicode MS" w:cs="Arial Unicode MS"/>
+          <w:b/>
+          <w:sz w:val="24"/>
+          <w:szCs w:val="24"/>
+        </w:rPr>
+        <w:t>Receber Alerta</w:t>
+      </w:r>
+    </w:p>
+    <w:p>
+      <w:pPr>
+        <w:jc w:val="both"/>
+        <w:outlineLvl w:val="0"/>
+        <w:rPr>
+          <w:rFonts w:ascii="Arial Unicode MS" w:eastAsia="Arial Unicode MS" w:hAnsi="Arial Unicode MS" w:cs="Arial Unicode MS"/>
+          <w:b/>
+          <w:sz w:val="24"/>
+          <w:szCs w:val="24"/>
+        </w:rPr>
+      </w:pPr>
+      <w:r>
+        <w:rPr>
+          <w:rFonts w:ascii="Arial Unicode MS" w:eastAsia="Arial Unicode MS" w:hAnsi="Arial Unicode MS" w:cs="Arial Unicode MS"/>
+          <w:b/>
+          <w:noProof/>
+          <w:sz w:val="24"/>
+          <w:szCs w:val="24"/>
+          <w:lang w:eastAsia="pt-BR"/>
+        </w:rPr>
+        <w:drawing>
+          <wp:inline distT="0" distB="0" distL="0" distR="0">
+            <wp:extent cx="5391150" cy="3028950"/>
+            <wp:effectExtent l="0" t="0" r="0" b="0"/>
+            <wp:docPr id="34" name="Imagem 34" descr="T:\AJUDE DS\RECEBER ALERTA.jpeg"/>
+            <wp:cNvGraphicFramePr>
+              <a:graphicFrameLocks xmlns:a="http://schemas.openxmlformats.org/drawingml/2006/main" noChangeAspect="1"/>
+            </wp:cNvGraphicFramePr>
+            <a:graphic xmlns:a="http://schemas.openxmlformats.org/drawingml/2006/main">
+              <a:graphicData uri="http://schemas.openxmlformats.org/drawingml/2006/picture">
+                <pic:pic xmlns:pic="http://schemas.openxmlformats.org/drawingml/2006/picture">
+                  <pic:nvPicPr>
+                    <pic:cNvPr id="0" name="Picture 6" descr="T:\AJUDE DS\RECEBER ALERTA.jpeg"/>
+                    <pic:cNvPicPr>
+                      <a:picLocks noChangeAspect="1" noChangeArrowheads="1"/>
+                    </pic:cNvPicPr>
+                  </pic:nvPicPr>
+                  <pic:blipFill>
+                    <a:blip r:embed="rId15">
+                      <a:extLst>
+                        <a:ext uri="{28A0092B-C50C-407E-A947-70E740481C1C}">
+                          <a14:useLocalDpi xmlns:a14="http://schemas.microsoft.com/office/drawing/2010/main" val="0"/>
+                        </a:ext>
+                      </a:extLst>
+                    </a:blip>
+                    <a:srcRect/>
+                    <a:stretch>
+                      <a:fillRect/>
+                    </a:stretch>
+                  </pic:blipFill>
+                  <pic:spPr bwMode="auto">
+                    <a:xfrm>
+                      <a:off x="0" y="0"/>
+                      <a:ext cx="5391150" cy="3028950"/>
+                    </a:xfrm>
+                    <a:prstGeom prst="rect">
+                      <a:avLst/>
+                    </a:prstGeom>
+                    <a:noFill/>
+                    <a:ln>
+                      <a:noFill/>
+                    </a:ln>
+                  </pic:spPr>
+                </pic:pic>
+              </a:graphicData>
+            </a:graphic>
+          </wp:inline>
+        </w:drawing>
+      </w:r>
+    </w:p>
+    <w:p>
+      <w:pPr>
+        <w:ind w:firstLine="708"/>
+        <w:rPr>
+          <w:rFonts w:ascii="Arial Unicode MS" w:eastAsia="Arial Unicode MS" w:hAnsi="Arial Unicode MS" w:cs="Arial Unicode MS"/>
+          <w:sz w:val="24"/>
+          <w:szCs w:val="24"/>
+        </w:rPr>
+      </w:pPr>
+    </w:p>
+    <w:p>
+      <w:pPr>
+        <w:ind w:firstLine="708"/>
+        <w:rPr>
+          <w:rFonts w:ascii="Arial Unicode MS" w:eastAsia="Arial Unicode MS" w:hAnsi="Arial Unicode MS" w:cs="Arial Unicode MS"/>
+          <w:sz w:val="24"/>
+          <w:szCs w:val="24"/>
+        </w:rPr>
+      </w:pPr>
+    </w:p>
+    <w:p>
+      <w:pPr>
+        <w:jc w:val="both"/>
+        <w:outlineLvl w:val="0"/>
+        <w:rPr>
+          <w:rFonts w:ascii="Arial Unicode MS" w:eastAsia="Arial Unicode MS" w:hAnsi="Arial Unicode MS" w:cs="Arial Unicode MS"/>
+          <w:sz w:val="24"/>
+          <w:szCs w:val="24"/>
+        </w:rPr>
+      </w:pPr>
+      <w:r>
+        <w:rPr>
+          <w:rFonts w:ascii="Arial Unicode MS" w:eastAsia="Arial Unicode MS" w:hAnsi="Arial Unicode MS" w:cs="Arial Unicode MS"/>
+          <w:b/>
+          <w:sz w:val="24"/>
+          <w:szCs w:val="24"/>
+        </w:rPr>
+        <w:lastRenderedPageBreak/>
+        <w:t xml:space="preserve">Manter </w:t>
+      </w:r>
+      <w:r>
+        <w:rPr>
+          <w:rFonts w:ascii="Arial Unicode MS" w:eastAsia="Arial Unicode MS" w:hAnsi="Arial Unicode MS" w:cs="Arial Unicode MS"/>
+          <w:b/>
+          <w:sz w:val="24"/>
+          <w:szCs w:val="24"/>
+        </w:rPr>
+        <w:t>Medicamentos</w:t>
+      </w:r>
+    </w:p>
+    <w:p>
+      <w:pPr>
+        <w:jc w:val="both"/>
+        <w:outlineLvl w:val="0"/>
+        <w:rPr>
+          <w:rFonts w:ascii="Arial Unicode MS" w:eastAsia="Arial Unicode MS" w:hAnsi="Arial Unicode MS" w:cs="Arial Unicode MS"/>
+          <w:sz w:val="24"/>
+          <w:szCs w:val="24"/>
+        </w:rPr>
+      </w:pPr>
+      <w:r>
+        <w:rPr>
+          <w:rFonts w:ascii="Arial Unicode MS" w:eastAsia="Arial Unicode MS" w:hAnsi="Arial Unicode MS" w:cs="Arial Unicode MS"/>
+          <w:b/>
+          <w:noProof/>
+          <w:sz w:val="24"/>
+          <w:szCs w:val="24"/>
+          <w:lang w:eastAsia="pt-BR"/>
+        </w:rPr>
+        <w:drawing>
+          <wp:inline distT="0" distB="0" distL="0" distR="0">
+            <wp:extent cx="5638800" cy="4076700"/>
+            <wp:effectExtent l="0" t="0" r="0" b="0"/>
+            <wp:docPr id="33" name="Imagem 33" descr="T:\AJUDE DS\ManterMedicamento.jpeg"/>
+            <wp:cNvGraphicFramePr>
+              <a:graphicFrameLocks xmlns:a="http://schemas.openxmlformats.org/drawingml/2006/main" noChangeAspect="1"/>
+            </wp:cNvGraphicFramePr>
+            <a:graphic xmlns:a="http://schemas.openxmlformats.org/drawingml/2006/main">
+              <a:graphicData uri="http://schemas.openxmlformats.org/drawingml/2006/picture">
+                <pic:pic xmlns:pic="http://schemas.openxmlformats.org/drawingml/2006/picture">
+                  <pic:nvPicPr>
+                    <pic:cNvPr id="0" name="Picture 5" descr="T:\AJUDE DS\ManterMedicamento.jpeg"/>
+                    <pic:cNvPicPr>
+                      <a:picLocks noChangeAspect="1" noChangeArrowheads="1"/>
+                    </pic:cNvPicPr>
+                  </pic:nvPicPr>
+                  <pic:blipFill>
+                    <a:blip r:embed="rId16">
+                      <a:extLst>
+                        <a:ext uri="{28A0092B-C50C-407E-A947-70E740481C1C}">
+                          <a14:useLocalDpi xmlns:a14="http://schemas.microsoft.com/office/drawing/2010/main" val="0"/>
+                        </a:ext>
+                      </a:extLst>
+                    </a:blip>
+                    <a:srcRect/>
+                    <a:stretch>
+                      <a:fillRect/>
+                    </a:stretch>
+                  </pic:blipFill>
+                  <pic:spPr bwMode="auto">
+                    <a:xfrm>
+                      <a:off x="0" y="0"/>
+                      <a:ext cx="5638800" cy="4076700"/>
+                    </a:xfrm>
+                    <a:prstGeom prst="rect">
+                      <a:avLst/>
+                    </a:prstGeom>
+                    <a:noFill/>
+                    <a:ln>
+                      <a:noFill/>
+                    </a:ln>
+                  </pic:spPr>
+                </pic:pic>
+              </a:graphicData>
+            </a:graphic>
+          </wp:inline>
+        </w:drawing>
+      </w:r>
+    </w:p>
+    <w:p>
+      <w:pPr>
+        <w:tabs>
+          <w:tab w:val="left" w:pos="1170"/>
+        </w:tabs>
         <w:rPr>
           <w:rFonts w:ascii="Arial Unicode MS" w:eastAsia="Arial Unicode MS" w:hAnsi="Arial Unicode MS" w:cs="Arial Unicode MS"/>
           <w:sz w:val="24"/>
@@ -11647,8 +12517,8 @@
       </w:pPr>
     </w:p>
     <w:sectPr>
-      <w:headerReference w:type="default" r:id="rId12"/>
-      <w:footerReference w:type="default" r:id="rId13"/>
+      <w:headerReference w:type="default" r:id="rId17"/>
+      <w:footerReference w:type="default" r:id="rId18"/>
       <w:pgSz w:w="11906" w:h="16838"/>
       <w:pgMar w:top="1417" w:right="1701" w:bottom="1417" w:left="1701" w:header="708" w:footer="708" w:gutter="0"/>
       <w:cols w:space="708"/>
@@ -11729,7 +12599,7 @@
           <w:rPr>
             <w:noProof/>
           </w:rPr>
-          <w:t>12</w:t>
+          <w:t>19</w:t>
         </w:r>
         <w:r>
           <w:fldChar w:fldCharType="end"/>
@@ -11783,16 +12653,16 @@
 <file path=word/numbering.xml><?xml version="1.0" encoding="utf-8"?>
 <w:numbering xmlns:wpc="http://schemas.microsoft.com/office/word/2010/wordprocessingCanvas" xmlns:mc="http://schemas.openxmlformats.org/markup-compatibility/2006" xmlns:o="urn:schemas-microsoft-com:office:office" xmlns:r="http://schemas.openxmlformats.org/officeDocument/2006/relationships" xmlns:m="http://schemas.openxmlformats.org/officeDocument/2006/math" xmlns:v="urn:schemas-microsoft-com:vml" xmlns:wp14="http://schemas.microsoft.com/office/word/2010/wordprocessingDrawing" xmlns:wp="http://schemas.openxmlformats.org/drawingml/2006/wordprocessingDrawing" xmlns:w10="urn:schemas-microsoft-com:office:word" xmlns:w="http://schemas.openxmlformats.org/wordprocessingml/2006/main" xmlns:w14="http://schemas.microsoft.com/office/word/2010/wordml" xmlns:wpg="http://schemas.microsoft.com/office/word/2010/wordprocessingGroup" xmlns:wpi="http://schemas.microsoft.com/office/word/2010/wordprocessingInk" xmlns:wne="http://schemas.microsoft.com/office/word/2006/wordml" xmlns:wps="http://schemas.microsoft.com/office/word/2010/wordprocessingShape" mc:Ignorable="w14 wp14">
   <w:abstractNum w:abstractNumId="0">
-    <w:nsid w:val="2C672404"/>
+    <w:nsid w:val="0ACE3930"/>
     <w:multiLevelType w:val="hybridMultilevel"/>
-    <w:tmpl w:val="3E128CD2"/>
-    <w:lvl w:ilvl="0" w:tplc="BDD8B8F0">
-      <w:start w:val="1"/>
+    <w:tmpl w:val="F84C07BE"/>
+    <w:lvl w:ilvl="0" w:tplc="46849AB0">
+      <w:start w:val="5"/>
       <w:numFmt w:val="decimal"/>
-      <w:lvlText w:val="%1-"/>
+      <w:lvlText w:val="%1."/>
       <w:lvlJc w:val="left"/>
       <w:pPr>
-        <w:ind w:left="1530" w:hanging="360"/>
+        <w:ind w:left="1080" w:hanging="360"/>
       </w:pPr>
       <w:rPr>
         <w:rFonts w:hint="default"/>
@@ -11804,7 +12674,7 @@
       <w:lvlText w:val="%2."/>
       <w:lvlJc w:val="left"/>
       <w:pPr>
-        <w:ind w:left="2250" w:hanging="360"/>
+        <w:ind w:left="1800" w:hanging="360"/>
       </w:pPr>
     </w:lvl>
     <w:lvl w:ilvl="2" w:tplc="0416001B" w:tentative="1">
@@ -11813,7 +12683,7 @@
       <w:lvlText w:val="%3."/>
       <w:lvlJc w:val="right"/>
       <w:pPr>
-        <w:ind w:left="2970" w:hanging="180"/>
+        <w:ind w:left="2520" w:hanging="180"/>
       </w:pPr>
     </w:lvl>
     <w:lvl w:ilvl="3" w:tplc="0416000F" w:tentative="1">
@@ -11822,7 +12692,7 @@
       <w:lvlText w:val="%4."/>
       <w:lvlJc w:val="left"/>
       <w:pPr>
-        <w:ind w:left="3690" w:hanging="360"/>
+        <w:ind w:left="3240" w:hanging="360"/>
       </w:pPr>
     </w:lvl>
     <w:lvl w:ilvl="4" w:tplc="04160019" w:tentative="1">
@@ -11831,7 +12701,7 @@
       <w:lvlText w:val="%5."/>
       <w:lvlJc w:val="left"/>
       <w:pPr>
-        <w:ind w:left="4410" w:hanging="360"/>
+        <w:ind w:left="3960" w:hanging="360"/>
       </w:pPr>
     </w:lvl>
     <w:lvl w:ilvl="5" w:tplc="0416001B" w:tentative="1">
@@ -11840,7 +12710,7 @@
       <w:lvlText w:val="%6."/>
       <w:lvlJc w:val="right"/>
       <w:pPr>
-        <w:ind w:left="5130" w:hanging="180"/>
+        <w:ind w:left="4680" w:hanging="180"/>
       </w:pPr>
     </w:lvl>
     <w:lvl w:ilvl="6" w:tplc="0416000F" w:tentative="1">
@@ -11849,7 +12719,7 @@
       <w:lvlText w:val="%7."/>
       <w:lvlJc w:val="left"/>
       <w:pPr>
-        <w:ind w:left="5850" w:hanging="360"/>
+        <w:ind w:left="5400" w:hanging="360"/>
       </w:pPr>
     </w:lvl>
     <w:lvl w:ilvl="7" w:tplc="04160019" w:tentative="1">
@@ -11858,7 +12728,7 @@
       <w:lvlText w:val="%8."/>
       <w:lvlJc w:val="left"/>
       <w:pPr>
-        <w:ind w:left="6570" w:hanging="360"/>
+        <w:ind w:left="6120" w:hanging="360"/>
       </w:pPr>
     </w:lvl>
     <w:lvl w:ilvl="8" w:tplc="0416001B" w:tentative="1">
@@ -11867,15 +12737,15 @@
       <w:lvlText w:val="%9."/>
       <w:lvlJc w:val="right"/>
       <w:pPr>
-        <w:ind w:left="7290" w:hanging="180"/>
+        <w:ind w:left="6840" w:hanging="180"/>
       </w:pPr>
     </w:lvl>
   </w:abstractNum>
   <w:abstractNum w:abstractNumId="1">
-    <w:nsid w:val="32C90147"/>
+    <w:nsid w:val="2C672404"/>
     <w:multiLevelType w:val="hybridMultilevel"/>
-    <w:tmpl w:val="EEF0154C"/>
-    <w:lvl w:ilvl="0" w:tplc="E0829050">
+    <w:tmpl w:val="3E128CD2"/>
+    <w:lvl w:ilvl="0" w:tplc="BDD8B8F0">
       <w:start w:val="1"/>
       <w:numFmt w:val="decimal"/>
       <w:lvlText w:val="%1-"/>
@@ -11961,16 +12831,16 @@
     </w:lvl>
   </w:abstractNum>
   <w:abstractNum w:abstractNumId="2">
-    <w:nsid w:val="32CD161F"/>
+    <w:nsid w:val="32C90147"/>
     <w:multiLevelType w:val="hybridMultilevel"/>
-    <w:tmpl w:val="F84C07BE"/>
-    <w:lvl w:ilvl="0" w:tplc="46849AB0">
-      <w:start w:val="5"/>
+    <w:tmpl w:val="EEF0154C"/>
+    <w:lvl w:ilvl="0" w:tplc="E0829050">
+      <w:start w:val="1"/>
       <w:numFmt w:val="decimal"/>
-      <w:lvlText w:val="%1."/>
+      <w:lvlText w:val="%1-"/>
       <w:lvlJc w:val="left"/>
       <w:pPr>
-        <w:ind w:left="1080" w:hanging="360"/>
+        <w:ind w:left="1530" w:hanging="360"/>
       </w:pPr>
       <w:rPr>
         <w:rFonts w:hint="default"/>
@@ -11982,7 +12852,7 @@
       <w:lvlText w:val="%2."/>
       <w:lvlJc w:val="left"/>
       <w:pPr>
-        <w:ind w:left="1800" w:hanging="360"/>
+        <w:ind w:left="2250" w:hanging="360"/>
       </w:pPr>
     </w:lvl>
     <w:lvl w:ilvl="2" w:tplc="0416001B" w:tentative="1">
@@ -11991,7 +12861,7 @@
       <w:lvlText w:val="%3."/>
       <w:lvlJc w:val="right"/>
       <w:pPr>
-        <w:ind w:left="2520" w:hanging="180"/>
+        <w:ind w:left="2970" w:hanging="180"/>
       </w:pPr>
     </w:lvl>
     <w:lvl w:ilvl="3" w:tplc="0416000F" w:tentative="1">
@@ -12000,7 +12870,7 @@
       <w:lvlText w:val="%4."/>
       <w:lvlJc w:val="left"/>
       <w:pPr>
-        <w:ind w:left="3240" w:hanging="360"/>
+        <w:ind w:left="3690" w:hanging="360"/>
       </w:pPr>
     </w:lvl>
     <w:lvl w:ilvl="4" w:tplc="04160019" w:tentative="1">
@@ -12009,7 +12879,7 @@
       <w:lvlText w:val="%5."/>
       <w:lvlJc w:val="left"/>
       <w:pPr>
-        <w:ind w:left="3960" w:hanging="360"/>
+        <w:ind w:left="4410" w:hanging="360"/>
       </w:pPr>
     </w:lvl>
     <w:lvl w:ilvl="5" w:tplc="0416001B" w:tentative="1">
@@ -12018,7 +12888,7 @@
       <w:lvlText w:val="%6."/>
       <w:lvlJc w:val="right"/>
       <w:pPr>
-        <w:ind w:left="4680" w:hanging="180"/>
+        <w:ind w:left="5130" w:hanging="180"/>
       </w:pPr>
     </w:lvl>
     <w:lvl w:ilvl="6" w:tplc="0416000F" w:tentative="1">
@@ -12027,7 +12897,7 @@
       <w:lvlText w:val="%7."/>
       <w:lvlJc w:val="left"/>
       <w:pPr>
-        <w:ind w:left="5400" w:hanging="360"/>
+        <w:ind w:left="5850" w:hanging="360"/>
       </w:pPr>
     </w:lvl>
     <w:lvl w:ilvl="7" w:tplc="04160019" w:tentative="1">
@@ -12036,7 +12906,7 @@
       <w:lvlText w:val="%8."/>
       <w:lvlJc w:val="left"/>
       <w:pPr>
-        <w:ind w:left="6120" w:hanging="360"/>
+        <w:ind w:left="6570" w:hanging="360"/>
       </w:pPr>
     </w:lvl>
     <w:lvl w:ilvl="8" w:tplc="0416001B" w:tentative="1">
@@ -12045,11 +12915,100 @@
       <w:lvlText w:val="%9."/>
       <w:lvlJc w:val="right"/>
       <w:pPr>
-        <w:ind w:left="6840" w:hanging="180"/>
+        <w:ind w:left="7290" w:hanging="180"/>
       </w:pPr>
     </w:lvl>
   </w:abstractNum>
   <w:abstractNum w:abstractNumId="3">
+    <w:nsid w:val="32CD161F"/>
+    <w:multiLevelType w:val="hybridMultilevel"/>
+    <w:tmpl w:val="F84C07BE"/>
+    <w:lvl w:ilvl="0" w:tplc="46849AB0">
+      <w:start w:val="5"/>
+      <w:numFmt w:val="decimal"/>
+      <w:lvlText w:val="%1."/>
+      <w:lvlJc w:val="left"/>
+      <w:pPr>
+        <w:ind w:left="1080" w:hanging="360"/>
+      </w:pPr>
+      <w:rPr>
+        <w:rFonts w:hint="default"/>
+      </w:rPr>
+    </w:lvl>
+    <w:lvl w:ilvl="1" w:tplc="04160019" w:tentative="1">
+      <w:start w:val="1"/>
+      <w:numFmt w:val="lowerLetter"/>
+      <w:lvlText w:val="%2."/>
+      <w:lvlJc w:val="left"/>
+      <w:pPr>
+        <w:ind w:left="1800" w:hanging="360"/>
+      </w:pPr>
+    </w:lvl>
+    <w:lvl w:ilvl="2" w:tplc="0416001B" w:tentative="1">
+      <w:start w:val="1"/>
+      <w:numFmt w:val="lowerRoman"/>
+      <w:lvlText w:val="%3."/>
+      <w:lvlJc w:val="right"/>
+      <w:pPr>
+        <w:ind w:left="2520" w:hanging="180"/>
+      </w:pPr>
+    </w:lvl>
+    <w:lvl w:ilvl="3" w:tplc="0416000F" w:tentative="1">
+      <w:start w:val="1"/>
+      <w:numFmt w:val="decimal"/>
+      <w:lvlText w:val="%4."/>
+      <w:lvlJc w:val="left"/>
+      <w:pPr>
+        <w:ind w:left="3240" w:hanging="360"/>
+      </w:pPr>
+    </w:lvl>
+    <w:lvl w:ilvl="4" w:tplc="04160019" w:tentative="1">
+      <w:start w:val="1"/>
+      <w:numFmt w:val="lowerLetter"/>
+      <w:lvlText w:val="%5."/>
+      <w:lvlJc w:val="left"/>
+      <w:pPr>
+        <w:ind w:left="3960" w:hanging="360"/>
+      </w:pPr>
+    </w:lvl>
+    <w:lvl w:ilvl="5" w:tplc="0416001B" w:tentative="1">
+      <w:start w:val="1"/>
+      <w:numFmt w:val="lowerRoman"/>
+      <w:lvlText w:val="%6."/>
+      <w:lvlJc w:val="right"/>
+      <w:pPr>
+        <w:ind w:left="4680" w:hanging="180"/>
+      </w:pPr>
+    </w:lvl>
+    <w:lvl w:ilvl="6" w:tplc="0416000F" w:tentative="1">
+      <w:start w:val="1"/>
+      <w:numFmt w:val="decimal"/>
+      <w:lvlText w:val="%7."/>
+      <w:lvlJc w:val="left"/>
+      <w:pPr>
+        <w:ind w:left="5400" w:hanging="360"/>
+      </w:pPr>
+    </w:lvl>
+    <w:lvl w:ilvl="7" w:tplc="04160019" w:tentative="1">
+      <w:start w:val="1"/>
+      <w:numFmt w:val="lowerLetter"/>
+      <w:lvlText w:val="%8."/>
+      <w:lvlJc w:val="left"/>
+      <w:pPr>
+        <w:ind w:left="6120" w:hanging="360"/>
+      </w:pPr>
+    </w:lvl>
+    <w:lvl w:ilvl="8" w:tplc="0416001B" w:tentative="1">
+      <w:start w:val="1"/>
+      <w:numFmt w:val="lowerRoman"/>
+      <w:lvlText w:val="%9."/>
+      <w:lvlJc w:val="right"/>
+      <w:pPr>
+        <w:ind w:left="6840" w:hanging="180"/>
+      </w:pPr>
+    </w:lvl>
+  </w:abstractNum>
+  <w:abstractNum w:abstractNumId="4">
     <w:nsid w:val="3716791A"/>
     <w:multiLevelType w:val="multilevel"/>
     <w:tmpl w:val="2B3CE67C"/>
@@ -12170,7 +13129,7 @@
       </w:rPr>
     </w:lvl>
   </w:abstractNum>
-  <w:abstractNum w:abstractNumId="4">
+  <w:abstractNum w:abstractNumId="5">
     <w:nsid w:val="3E4B105D"/>
     <w:multiLevelType w:val="hybridMultilevel"/>
     <w:tmpl w:val="3E128CD2"/>
@@ -12259,7 +13218,7 @@
       </w:pPr>
     </w:lvl>
   </w:abstractNum>
-  <w:abstractNum w:abstractNumId="5">
+  <w:abstractNum w:abstractNumId="6">
     <w:nsid w:val="48D67536"/>
     <w:multiLevelType w:val="hybridMultilevel"/>
     <w:tmpl w:val="3E128CD2"/>
@@ -12348,7 +13307,7 @@
       </w:pPr>
     </w:lvl>
   </w:abstractNum>
-  <w:abstractNum w:abstractNumId="6">
+  <w:abstractNum w:abstractNumId="7">
     <w:nsid w:val="496E32A4"/>
     <w:multiLevelType w:val="multilevel"/>
     <w:tmpl w:val="2B3CE67C"/>
@@ -12469,7 +13428,7 @@
       </w:rPr>
     </w:lvl>
   </w:abstractNum>
-  <w:abstractNum w:abstractNumId="7">
+  <w:abstractNum w:abstractNumId="8">
     <w:nsid w:val="4C483964"/>
     <w:multiLevelType w:val="hybridMultilevel"/>
     <w:tmpl w:val="5F6414EA"/>
@@ -12558,7 +13517,7 @@
       </w:pPr>
     </w:lvl>
   </w:abstractNum>
-  <w:abstractNum w:abstractNumId="8">
+  <w:abstractNum w:abstractNumId="9">
     <w:nsid w:val="52497D07"/>
     <w:multiLevelType w:val="hybridMultilevel"/>
     <w:tmpl w:val="17EC341C"/>
@@ -12647,7 +13606,7 @@
       </w:pPr>
     </w:lvl>
   </w:abstractNum>
-  <w:abstractNum w:abstractNumId="9">
+  <w:abstractNum w:abstractNumId="10">
     <w:nsid w:val="5D5709AD"/>
     <w:multiLevelType w:val="hybridMultilevel"/>
     <w:tmpl w:val="4ECEA17C"/>
@@ -12760,7 +13719,7 @@
       </w:rPr>
     </w:lvl>
   </w:abstractNum>
-  <w:abstractNum w:abstractNumId="10">
+  <w:abstractNum w:abstractNumId="11">
     <w:nsid w:val="60A31A49"/>
     <w:multiLevelType w:val="hybridMultilevel"/>
     <w:tmpl w:val="7954F518"/>
@@ -12849,38 +13808,133 @@
       </w:pPr>
     </w:lvl>
   </w:abstractNum>
+  <w:abstractNum w:abstractNumId="12">
+    <w:nsid w:val="6E406019"/>
+    <w:multiLevelType w:val="hybridMultilevel"/>
+    <w:tmpl w:val="5F6414EA"/>
+    <w:lvl w:ilvl="0" w:tplc="4838067E">
+      <w:start w:val="1"/>
+      <w:numFmt w:val="decimal"/>
+      <w:lvlText w:val="%1-"/>
+      <w:lvlJc w:val="left"/>
+      <w:pPr>
+        <w:ind w:left="1530" w:hanging="360"/>
+      </w:pPr>
+      <w:rPr>
+        <w:rFonts w:hint="default"/>
+      </w:rPr>
+    </w:lvl>
+    <w:lvl w:ilvl="1" w:tplc="04160019" w:tentative="1">
+      <w:start w:val="1"/>
+      <w:numFmt w:val="lowerLetter"/>
+      <w:lvlText w:val="%2."/>
+      <w:lvlJc w:val="left"/>
+      <w:pPr>
+        <w:ind w:left="2250" w:hanging="360"/>
+      </w:pPr>
+    </w:lvl>
+    <w:lvl w:ilvl="2" w:tplc="0416001B" w:tentative="1">
+      <w:start w:val="1"/>
+      <w:numFmt w:val="lowerRoman"/>
+      <w:lvlText w:val="%3."/>
+      <w:lvlJc w:val="right"/>
+      <w:pPr>
+        <w:ind w:left="2970" w:hanging="180"/>
+      </w:pPr>
+    </w:lvl>
+    <w:lvl w:ilvl="3" w:tplc="0416000F" w:tentative="1">
+      <w:start w:val="1"/>
+      <w:numFmt w:val="decimal"/>
+      <w:lvlText w:val="%4."/>
+      <w:lvlJc w:val="left"/>
+      <w:pPr>
+        <w:ind w:left="3690" w:hanging="360"/>
+      </w:pPr>
+    </w:lvl>
+    <w:lvl w:ilvl="4" w:tplc="04160019" w:tentative="1">
+      <w:start w:val="1"/>
+      <w:numFmt w:val="lowerLetter"/>
+      <w:lvlText w:val="%5."/>
+      <w:lvlJc w:val="left"/>
+      <w:pPr>
+        <w:ind w:left="4410" w:hanging="360"/>
+      </w:pPr>
+    </w:lvl>
+    <w:lvl w:ilvl="5" w:tplc="0416001B" w:tentative="1">
+      <w:start w:val="1"/>
+      <w:numFmt w:val="lowerRoman"/>
+      <w:lvlText w:val="%6."/>
+      <w:lvlJc w:val="right"/>
+      <w:pPr>
+        <w:ind w:left="5130" w:hanging="180"/>
+      </w:pPr>
+    </w:lvl>
+    <w:lvl w:ilvl="6" w:tplc="0416000F" w:tentative="1">
+      <w:start w:val="1"/>
+      <w:numFmt w:val="decimal"/>
+      <w:lvlText w:val="%7."/>
+      <w:lvlJc w:val="left"/>
+      <w:pPr>
+        <w:ind w:left="5850" w:hanging="360"/>
+      </w:pPr>
+    </w:lvl>
+    <w:lvl w:ilvl="7" w:tplc="04160019" w:tentative="1">
+      <w:start w:val="1"/>
+      <w:numFmt w:val="lowerLetter"/>
+      <w:lvlText w:val="%8."/>
+      <w:lvlJc w:val="left"/>
+      <w:pPr>
+        <w:ind w:left="6570" w:hanging="360"/>
+      </w:pPr>
+    </w:lvl>
+    <w:lvl w:ilvl="8" w:tplc="0416001B" w:tentative="1">
+      <w:start w:val="1"/>
+      <w:numFmt w:val="lowerRoman"/>
+      <w:lvlText w:val="%9."/>
+      <w:lvlJc w:val="right"/>
+      <w:pPr>
+        <w:ind w:left="7290" w:hanging="180"/>
+      </w:pPr>
+    </w:lvl>
+  </w:abstractNum>
   <w:num w:numId="1">
+    <w:abstractNumId w:val="7"/>
+  </w:num>
+  <w:num w:numId="2">
+    <w:abstractNumId w:val="10"/>
+  </w:num>
+  <w:num w:numId="3">
+    <w:abstractNumId w:val="4"/>
+  </w:num>
+  <w:num w:numId="4">
+    <w:abstractNumId w:val="3"/>
+  </w:num>
+  <w:num w:numId="5">
+    <w:abstractNumId w:val="8"/>
+  </w:num>
+  <w:num w:numId="6">
+    <w:abstractNumId w:val="2"/>
+  </w:num>
+  <w:num w:numId="7">
+    <w:abstractNumId w:val="11"/>
+  </w:num>
+  <w:num w:numId="8">
+    <w:abstractNumId w:val="9"/>
+  </w:num>
+  <w:num w:numId="9">
+    <w:abstractNumId w:val="1"/>
+  </w:num>
+  <w:num w:numId="10">
     <w:abstractNumId w:val="6"/>
   </w:num>
-  <w:num w:numId="2">
-    <w:abstractNumId w:val="9"/>
-  </w:num>
-  <w:num w:numId="3">
-    <w:abstractNumId w:val="3"/>
-  </w:num>
-  <w:num w:numId="4">
-    <w:abstractNumId w:val="2"/>
-  </w:num>
-  <w:num w:numId="5">
-    <w:abstractNumId w:val="7"/>
-  </w:num>
-  <w:num w:numId="6">
-    <w:abstractNumId w:val="1"/>
-  </w:num>
-  <w:num w:numId="7">
-    <w:abstractNumId w:val="10"/>
-  </w:num>
-  <w:num w:numId="8">
-    <w:abstractNumId w:val="8"/>
-  </w:num>
-  <w:num w:numId="9">
-    <w:abstractNumId w:val="0"/>
-  </w:num>
-  <w:num w:numId="10">
+  <w:num w:numId="11">
     <w:abstractNumId w:val="5"/>
   </w:num>
-  <w:num w:numId="11">
-    <w:abstractNumId w:val="4"/>
+  <w:num w:numId="12">
+    <w:abstractNumId w:val="12"/>
+  </w:num>
+  <w:num w:numId="13">
+    <w:abstractNumId w:val="0"/>
   </w:num>
 </w:numbering>
 </file>
@@ -13917,7 +14971,7 @@
 </file>
 
 <file path=customXml/itemProps1.xml><?xml version="1.0" encoding="utf-8"?>
-<ds:datastoreItem xmlns:ds="http://schemas.openxmlformats.org/officeDocument/2006/customXml" ds:itemID="{43F601B8-5CF9-4504-BC40-82856614DCD9}">
+<ds:datastoreItem xmlns:ds="http://schemas.openxmlformats.org/officeDocument/2006/customXml" ds:itemID="{24BACC20-491E-4356-8559-9318526E878F}">
   <ds:schemaRefs>
     <ds:schemaRef ds:uri="http://schemas.openxmlformats.org/officeDocument/2006/bibliography"/>
   </ds:schemaRefs>

</xml_diff>